<commit_message>
2 Notebooks & Certificates
</commit_message>
<xml_diff>
--- a/Data Warehouse & Data Mining/Lab File.docx
+++ b/Data Warehouse & Data Mining/Lab File.docx
@@ -792,6 +792,27 @@
     <w:p>
       <w:pPr>
         <w:rPr>
+          <w:rFonts w:asciiTheme="minorBidi" w:hAnsiTheme="minorBidi"/>
+          <w:b/>
+          <w:bCs/>
+          <w:sz w:val="32"/>
+          <w:szCs w:val="32"/>
+        </w:rPr>
+      </w:pPr>
+      <w:r>
+        <w:rPr>
+          <w:rFonts w:asciiTheme="minorBidi" w:hAnsiTheme="minorBidi"/>
+          <w:b/>
+          <w:bCs/>
+          <w:sz w:val="32"/>
+          <w:szCs w:val="32"/>
+        </w:rPr>
+        <w:t>https://www.kaggle.com/code/arhamsharif/eda-on-student-performance-dataset</w:t>
+      </w:r>
+    </w:p>
+    <w:p>
+      <w:pPr>
+        <w:rPr>
           <w:rFonts w:ascii="Fira Code" w:eastAsia="Times New Roman" w:hAnsi="Fira Code" w:cs="Fira Code"/>
           <w:i/>
           <w:iCs/>
@@ -821,6 +842,7 @@
       <w:r>
         <w:rPr>
           <w:rFonts w:asciiTheme="minorBidi" w:hAnsiTheme="minorBidi"/>
+          <w:noProof/>
           <w:sz w:val="24"/>
           <w:szCs w:val="24"/>
         </w:rPr>
@@ -872,6 +894,7 @@
       <w:r>
         <w:rPr>
           <w:rFonts w:asciiTheme="minorBidi" w:hAnsiTheme="minorBidi"/>
+          <w:noProof/>
           <w:sz w:val="24"/>
           <w:szCs w:val="24"/>
         </w:rPr>
@@ -923,13 +946,14 @@
       <w:r>
         <w:rPr>
           <w:rFonts w:asciiTheme="minorBidi" w:hAnsiTheme="minorBidi"/>
+          <w:noProof/>
           <w:sz w:val="24"/>
           <w:szCs w:val="24"/>
         </w:rPr>
         <w:drawing>
           <wp:inline distT="0" distB="0" distL="0" distR="0" wp14:anchorId="0381DFED" wp14:editId="225C070E">
-            <wp:extent cx="4608354" cy="3257550"/>
-            <wp:effectExtent l="0" t="0" r="1905" b="0"/>
+            <wp:extent cx="3745971" cy="2647950"/>
+            <wp:effectExtent l="0" t="0" r="6985" b="0"/>
             <wp:docPr id="7" name="Picture 7"/>
             <wp:cNvGraphicFramePr>
               <a:graphicFrameLocks xmlns:a="http://schemas.openxmlformats.org/drawingml/2006/main" noChangeAspect="1"/>
@@ -950,7 +974,7 @@
                   <pic:spPr>
                     <a:xfrm>
                       <a:off x="0" y="0"/>
-                      <a:ext cx="4613308" cy="3261052"/>
+                      <a:ext cx="3755281" cy="2654531"/>
                     </a:xfrm>
                     <a:prstGeom prst="rect">
                       <a:avLst/>
@@ -983,6 +1007,7 @@
       <w:r>
         <w:rPr>
           <w:rFonts w:asciiTheme="minorBidi" w:hAnsiTheme="minorBidi"/>
+          <w:noProof/>
           <w:sz w:val="24"/>
           <w:szCs w:val="24"/>
         </w:rPr>
@@ -1034,6 +1059,7 @@
       <w:r>
         <w:rPr>
           <w:rFonts w:asciiTheme="minorBidi" w:hAnsiTheme="minorBidi"/>
+          <w:noProof/>
           <w:sz w:val="24"/>
           <w:szCs w:val="24"/>
         </w:rPr>
@@ -1085,6 +1111,7 @@
       <w:r>
         <w:rPr>
           <w:rFonts w:asciiTheme="minorBidi" w:hAnsiTheme="minorBidi"/>
+          <w:noProof/>
           <w:sz w:val="24"/>
           <w:szCs w:val="24"/>
         </w:rPr>
@@ -1137,6 +1164,7 @@
       <w:r>
         <w:rPr>
           <w:rFonts w:asciiTheme="minorBidi" w:hAnsiTheme="minorBidi"/>
+          <w:noProof/>
           <w:sz w:val="24"/>
           <w:szCs w:val="24"/>
         </w:rPr>
@@ -1245,6 +1273,27 @@
     <w:p>
       <w:pPr>
         <w:rPr>
+          <w:rFonts w:asciiTheme="minorBidi" w:hAnsiTheme="minorBidi"/>
+          <w:b/>
+          <w:bCs/>
+          <w:sz w:val="32"/>
+          <w:szCs w:val="32"/>
+        </w:rPr>
+      </w:pPr>
+      <w:r>
+        <w:rPr>
+          <w:rFonts w:asciiTheme="minorBidi" w:hAnsiTheme="minorBidi"/>
+          <w:b/>
+          <w:bCs/>
+          <w:sz w:val="32"/>
+          <w:szCs w:val="32"/>
+        </w:rPr>
+        <w:t>https://www.kaggle.com/code/arhamsharif/basic-reinforcement-learning-with-cartpole</w:t>
+      </w:r>
+    </w:p>
+    <w:p>
+      <w:pPr>
+        <w:rPr>
           <w:rFonts w:ascii="Fira Code" w:eastAsia="Times New Roman" w:hAnsi="Fira Code" w:cs="Fira Code"/>
           <w:i/>
           <w:iCs/>
@@ -1274,6 +1323,7 @@
       <w:r>
         <w:rPr>
           <w:rFonts w:asciiTheme="minorBidi" w:hAnsiTheme="minorBidi"/>
+          <w:noProof/>
           <w:sz w:val="24"/>
           <w:szCs w:val="24"/>
         </w:rPr>
@@ -1325,6 +1375,7 @@
       <w:r>
         <w:rPr>
           <w:rFonts w:asciiTheme="minorBidi" w:hAnsiTheme="minorBidi"/>
+          <w:noProof/>
           <w:sz w:val="24"/>
           <w:szCs w:val="24"/>
         </w:rPr>
@@ -1376,6 +1427,7 @@
       <w:r>
         <w:rPr>
           <w:rFonts w:asciiTheme="minorBidi" w:hAnsiTheme="minorBidi"/>
+          <w:noProof/>
           <w:sz w:val="24"/>
           <w:szCs w:val="24"/>
         </w:rPr>
@@ -1428,6 +1480,7 @@
       <w:r>
         <w:rPr>
           <w:rFonts w:asciiTheme="minorBidi" w:hAnsiTheme="minorBidi"/>
+          <w:noProof/>
           <w:sz w:val="24"/>
           <w:szCs w:val="24"/>
         </w:rPr>
@@ -1532,6 +1585,27 @@
     <w:p>
       <w:pPr>
         <w:rPr>
+          <w:rFonts w:asciiTheme="minorBidi" w:hAnsiTheme="minorBidi"/>
+          <w:b/>
+          <w:bCs/>
+          <w:sz w:val="32"/>
+          <w:szCs w:val="32"/>
+        </w:rPr>
+      </w:pPr>
+      <w:r>
+        <w:rPr>
+          <w:rFonts w:asciiTheme="minorBidi" w:hAnsiTheme="minorBidi"/>
+          <w:b/>
+          <w:bCs/>
+          <w:sz w:val="32"/>
+          <w:szCs w:val="32"/>
+        </w:rPr>
+        <w:t>https://www.kaggle.com/code/arhamsharif/iris-dataset-classification-with-multiple-models</w:t>
+      </w:r>
+    </w:p>
+    <w:p>
+      <w:pPr>
+        <w:rPr>
           <w:rFonts w:ascii="Fira Code" w:eastAsia="Times New Roman" w:hAnsi="Fira Code" w:cs="Fira Code"/>
           <w:i/>
           <w:iCs/>
@@ -1561,6 +1635,7 @@
       <w:r>
         <w:rPr>
           <w:rFonts w:asciiTheme="minorBidi" w:hAnsiTheme="minorBidi"/>
+          <w:noProof/>
           <w:sz w:val="24"/>
           <w:szCs w:val="24"/>
         </w:rPr>
@@ -1612,13 +1687,14 @@
       <w:r>
         <w:rPr>
           <w:rFonts w:asciiTheme="minorBidi" w:hAnsiTheme="minorBidi"/>
+          <w:noProof/>
           <w:sz w:val="24"/>
           <w:szCs w:val="24"/>
         </w:rPr>
         <w:drawing>
           <wp:inline distT="0" distB="0" distL="0" distR="0" wp14:anchorId="5F6CAA24" wp14:editId="29008460">
-            <wp:extent cx="4094301" cy="3343275"/>
-            <wp:effectExtent l="0" t="0" r="1905" b="0"/>
+            <wp:extent cx="3709366" cy="3028950"/>
+            <wp:effectExtent l="0" t="0" r="5715" b="0"/>
             <wp:docPr id="18" name="Picture 18"/>
             <wp:cNvGraphicFramePr>
               <a:graphicFrameLocks xmlns:a="http://schemas.openxmlformats.org/drawingml/2006/main" noChangeAspect="1"/>
@@ -1639,7 +1715,7 @@
                   <pic:spPr>
                     <a:xfrm>
                       <a:off x="0" y="0"/>
-                      <a:ext cx="4097556" cy="3345933"/>
+                      <a:ext cx="3716307" cy="3034617"/>
                     </a:xfrm>
                     <a:prstGeom prst="rect">
                       <a:avLst/>
@@ -1663,6 +1739,7 @@
       <w:r>
         <w:rPr>
           <w:rFonts w:asciiTheme="minorBidi" w:hAnsiTheme="minorBidi"/>
+          <w:noProof/>
           <w:sz w:val="24"/>
           <w:szCs w:val="24"/>
         </w:rPr>
@@ -1715,6 +1792,7 @@
       <w:r>
         <w:rPr>
           <w:rFonts w:asciiTheme="minorBidi" w:hAnsiTheme="minorBidi"/>
+          <w:noProof/>
           <w:sz w:val="24"/>
           <w:szCs w:val="24"/>
         </w:rPr>
@@ -1766,6 +1844,7 @@
       <w:r>
         <w:rPr>
           <w:rFonts w:asciiTheme="minorBidi" w:hAnsiTheme="minorBidi"/>
+          <w:noProof/>
           <w:sz w:val="24"/>
           <w:szCs w:val="24"/>
         </w:rPr>
@@ -1818,6 +1897,7 @@
       <w:r>
         <w:rPr>
           <w:rFonts w:asciiTheme="minorBidi" w:hAnsiTheme="minorBidi"/>
+          <w:noProof/>
           <w:sz w:val="24"/>
           <w:szCs w:val="24"/>
         </w:rPr>
@@ -1903,6 +1983,27 @@
           <w:rFonts w:asciiTheme="minorBidi" w:hAnsiTheme="minorBidi"/>
           <w:b/>
           <w:bCs/>
+          <w:sz w:val="32"/>
+          <w:szCs w:val="32"/>
+        </w:rPr>
+      </w:pPr>
+      <w:r>
+        <w:rPr>
+          <w:rFonts w:asciiTheme="minorBidi" w:hAnsiTheme="minorBidi"/>
+          <w:b/>
+          <w:bCs/>
+          <w:sz w:val="32"/>
+          <w:szCs w:val="32"/>
+        </w:rPr>
+        <w:t>https://www.kaggle.com/code/arhamsharif/recognizing-handwritten-digits-classification</w:t>
+      </w:r>
+    </w:p>
+    <w:p>
+      <w:pPr>
+        <w:rPr>
+          <w:rFonts w:asciiTheme="minorBidi" w:hAnsiTheme="minorBidi"/>
+          <w:b/>
+          <w:bCs/>
           <w:sz w:val="24"/>
           <w:szCs w:val="24"/>
           <w:u w:val="single"/>
@@ -1934,6 +2035,7 @@
           <w:rFonts w:ascii="Fira Code" w:eastAsia="Times New Roman" w:hAnsi="Fira Code" w:cs="Fira Code"/>
           <w:i/>
           <w:iCs/>
+          <w:noProof/>
           <w:color w:val="8C8C8C"/>
         </w:rPr>
         <w:drawing>
@@ -1983,6 +2085,7 @@
       <w:r>
         <w:rPr>
           <w:rFonts w:ascii="Fira Code" w:eastAsia="Times New Roman" w:hAnsi="Fira Code" w:cs="Fira Code"/>
+          <w:noProof/>
           <w:color w:val="8C8C8C"/>
         </w:rPr>
         <w:drawing>
@@ -2033,6 +2136,7 @@
       <w:r>
         <w:rPr>
           <w:rFonts w:asciiTheme="minorBidi" w:hAnsiTheme="minorBidi"/>
+          <w:noProof/>
           <w:sz w:val="24"/>
           <w:szCs w:val="24"/>
         </w:rPr>
@@ -2085,6 +2189,7 @@
       <w:r>
         <w:rPr>
           <w:rFonts w:asciiTheme="minorBidi" w:hAnsiTheme="minorBidi"/>
+          <w:noProof/>
           <w:sz w:val="24"/>
           <w:szCs w:val="24"/>
         </w:rPr>
@@ -2145,6 +2250,7 @@
       <w:r>
         <w:rPr>
           <w:rFonts w:asciiTheme="minorBidi" w:hAnsiTheme="minorBidi"/>
+          <w:noProof/>
           <w:sz w:val="24"/>
           <w:szCs w:val="24"/>
         </w:rPr>
@@ -2188,6 +2294,7 @@
       <w:r>
         <w:rPr>
           <w:rFonts w:asciiTheme="minorBidi" w:hAnsiTheme="minorBidi"/>
+          <w:noProof/>
           <w:sz w:val="24"/>
           <w:szCs w:val="24"/>
         </w:rPr>
@@ -2236,8 +2343,1161 @@
           <w:szCs w:val="24"/>
         </w:rPr>
       </w:pPr>
+      <w:r>
+        <w:rPr>
+          <w:rFonts w:asciiTheme="minorBidi" w:hAnsiTheme="minorBidi"/>
+          <w:sz w:val="24"/>
+          <w:szCs w:val="24"/>
+        </w:rPr>
+        <w:br w:type="page"/>
+      </w:r>
+    </w:p>
+    <w:p>
+      <w:pPr>
+        <w:jc w:val="center"/>
+        <w:rPr>
+          <w:rFonts w:asciiTheme="minorBidi" w:hAnsiTheme="minorBidi"/>
+          <w:b/>
+          <w:bCs/>
+          <w:sz w:val="40"/>
+          <w:u w:val="single"/>
+        </w:rPr>
+      </w:pPr>
+      <w:r>
+        <w:rPr>
+          <w:rFonts w:asciiTheme="minorBidi" w:hAnsiTheme="minorBidi"/>
+          <w:b/>
+          <w:bCs/>
+          <w:sz w:val="40"/>
+          <w:u w:val="single"/>
+        </w:rPr>
+        <w:lastRenderedPageBreak/>
+        <w:t>REGRESSION</w:t>
+      </w:r>
+    </w:p>
+    <w:p>
+      <w:pPr>
+        <w:rPr>
+          <w:rFonts w:asciiTheme="minorBidi" w:hAnsiTheme="minorBidi"/>
+          <w:b/>
+          <w:bCs/>
+          <w:sz w:val="32"/>
+          <w:szCs w:val="32"/>
+        </w:rPr>
+      </w:pPr>
+      <w:r>
+        <w:rPr>
+          <w:rFonts w:asciiTheme="minorBidi" w:hAnsiTheme="minorBidi"/>
+          <w:b/>
+          <w:bCs/>
+          <w:sz w:val="32"/>
+          <w:szCs w:val="32"/>
+        </w:rPr>
+        <w:t>BAYESIAN REGRESSION COMPARISON (DIABETES)</w:t>
+      </w:r>
+    </w:p>
+    <w:p>
+      <w:pPr>
+        <w:rPr>
+          <w:rFonts w:asciiTheme="minorBidi" w:hAnsiTheme="minorBidi"/>
+          <w:b/>
+          <w:bCs/>
+          <w:sz w:val="32"/>
+          <w:szCs w:val="32"/>
+        </w:rPr>
+      </w:pPr>
+      <w:r>
+        <w:rPr>
+          <w:rFonts w:asciiTheme="minorBidi" w:hAnsiTheme="minorBidi"/>
+          <w:b/>
+          <w:bCs/>
+          <w:sz w:val="32"/>
+          <w:szCs w:val="32"/>
+        </w:rPr>
+        <w:t>https://www.kaggle.com/code/arhamsharif/bayesian-regression-comparison-diabetes</w:t>
+      </w:r>
+    </w:p>
+    <w:p>
+      <w:pPr>
+        <w:rPr>
+          <w:rFonts w:asciiTheme="minorBidi" w:hAnsiTheme="minorBidi"/>
+          <w:sz w:val="24"/>
+          <w:szCs w:val="24"/>
+        </w:rPr>
+      </w:pPr>
+      <w:r>
+        <w:rPr>
+          <w:rFonts w:asciiTheme="minorBidi" w:hAnsiTheme="minorBidi"/>
+          <w:b/>
+          <w:bCs/>
+          <w:sz w:val="24"/>
+          <w:szCs w:val="24"/>
+          <w:u w:val="single"/>
+        </w:rPr>
+        <w:t>CODE</w:t>
+      </w:r>
+    </w:p>
+    <w:p>
+      <w:pPr>
+        <w:rPr>
+          <w:rFonts w:asciiTheme="minorBidi" w:hAnsiTheme="minorBidi"/>
+          <w:sz w:val="24"/>
+          <w:szCs w:val="24"/>
+        </w:rPr>
+      </w:pPr>
+      <w:r>
+        <w:rPr>
+          <w:rFonts w:asciiTheme="minorBidi" w:hAnsiTheme="minorBidi"/>
+          <w:sz w:val="24"/>
+          <w:szCs w:val="24"/>
+        </w:rPr>
+        <w:drawing>
+          <wp:inline distT="0" distB="0" distL="0" distR="0" wp14:anchorId="7FA4EFF4" wp14:editId="66E5C72D">
+            <wp:extent cx="5732145" cy="6166485"/>
+            <wp:effectExtent l="0" t="0" r="1905" b="5715"/>
+            <wp:docPr id="3" name="Picture 3"/>
+            <wp:cNvGraphicFramePr>
+              <a:graphicFrameLocks xmlns:a="http://schemas.openxmlformats.org/drawingml/2006/main" noChangeAspect="1"/>
+            </wp:cNvGraphicFramePr>
+            <a:graphic xmlns:a="http://schemas.openxmlformats.org/drawingml/2006/main">
+              <a:graphicData uri="http://schemas.openxmlformats.org/drawingml/2006/picture">
+                <pic:pic xmlns:pic="http://schemas.openxmlformats.org/drawingml/2006/picture">
+                  <pic:nvPicPr>
+                    <pic:cNvPr id="1" name=""/>
+                    <pic:cNvPicPr/>
+                  </pic:nvPicPr>
+                  <pic:blipFill>
+                    <a:blip r:embed="rId31"/>
+                    <a:stretch>
+                      <a:fillRect/>
+                    </a:stretch>
+                  </pic:blipFill>
+                  <pic:spPr>
+                    <a:xfrm>
+                      <a:off x="0" y="0"/>
+                      <a:ext cx="5732145" cy="6166485"/>
+                    </a:xfrm>
+                    <a:prstGeom prst="rect">
+                      <a:avLst/>
+                    </a:prstGeom>
+                  </pic:spPr>
+                </pic:pic>
+              </a:graphicData>
+            </a:graphic>
+          </wp:inline>
+        </w:drawing>
+      </w:r>
+    </w:p>
+    <w:p>
+      <w:pPr>
+        <w:rPr>
+          <w:rFonts w:asciiTheme="minorBidi" w:hAnsiTheme="minorBidi"/>
+          <w:sz w:val="24"/>
+          <w:szCs w:val="24"/>
+        </w:rPr>
+      </w:pPr>
+      <w:r>
+        <w:rPr>
+          <w:rFonts w:asciiTheme="minorBidi" w:hAnsiTheme="minorBidi"/>
+          <w:sz w:val="24"/>
+          <w:szCs w:val="24"/>
+        </w:rPr>
+        <w:lastRenderedPageBreak/>
+        <w:drawing>
+          <wp:inline distT="0" distB="0" distL="0" distR="0" wp14:anchorId="4BF9ABA6" wp14:editId="4B020125">
+            <wp:extent cx="5077534" cy="7039957"/>
+            <wp:effectExtent l="0" t="0" r="8890" b="8890"/>
+            <wp:docPr id="4" name="Picture 4"/>
+            <wp:cNvGraphicFramePr>
+              <a:graphicFrameLocks xmlns:a="http://schemas.openxmlformats.org/drawingml/2006/main" noChangeAspect="1"/>
+            </wp:cNvGraphicFramePr>
+            <a:graphic xmlns:a="http://schemas.openxmlformats.org/drawingml/2006/main">
+              <a:graphicData uri="http://schemas.openxmlformats.org/drawingml/2006/picture">
+                <pic:pic xmlns:pic="http://schemas.openxmlformats.org/drawingml/2006/picture">
+                  <pic:nvPicPr>
+                    <pic:cNvPr id="1" name=""/>
+                    <pic:cNvPicPr/>
+                  </pic:nvPicPr>
+                  <pic:blipFill>
+                    <a:blip r:embed="rId32"/>
+                    <a:stretch>
+                      <a:fillRect/>
+                    </a:stretch>
+                  </pic:blipFill>
+                  <pic:spPr>
+                    <a:xfrm>
+                      <a:off x="0" y="0"/>
+                      <a:ext cx="5077534" cy="7039957"/>
+                    </a:xfrm>
+                    <a:prstGeom prst="rect">
+                      <a:avLst/>
+                    </a:prstGeom>
+                  </pic:spPr>
+                </pic:pic>
+              </a:graphicData>
+            </a:graphic>
+          </wp:inline>
+        </w:drawing>
+      </w:r>
+    </w:p>
+    <w:p>
+      <w:pPr>
+        <w:rPr>
+          <w:rFonts w:asciiTheme="minorBidi" w:hAnsiTheme="minorBidi"/>
+          <w:sz w:val="24"/>
+          <w:szCs w:val="24"/>
+        </w:rPr>
+      </w:pPr>
+      <w:r>
+        <w:rPr>
+          <w:rFonts w:asciiTheme="minorBidi" w:hAnsiTheme="minorBidi"/>
+          <w:sz w:val="24"/>
+          <w:szCs w:val="24"/>
+        </w:rPr>
+        <w:lastRenderedPageBreak/>
+        <w:drawing>
+          <wp:inline distT="0" distB="0" distL="0" distR="0" wp14:anchorId="413FD66F" wp14:editId="144C0865">
+            <wp:extent cx="5732145" cy="5667375"/>
+            <wp:effectExtent l="0" t="0" r="1905" b="9525"/>
+            <wp:docPr id="5" name="Picture 5"/>
+            <wp:cNvGraphicFramePr>
+              <a:graphicFrameLocks xmlns:a="http://schemas.openxmlformats.org/drawingml/2006/main" noChangeAspect="1"/>
+            </wp:cNvGraphicFramePr>
+            <a:graphic xmlns:a="http://schemas.openxmlformats.org/drawingml/2006/main">
+              <a:graphicData uri="http://schemas.openxmlformats.org/drawingml/2006/picture">
+                <pic:pic xmlns:pic="http://schemas.openxmlformats.org/drawingml/2006/picture">
+                  <pic:nvPicPr>
+                    <pic:cNvPr id="1" name=""/>
+                    <pic:cNvPicPr/>
+                  </pic:nvPicPr>
+                  <pic:blipFill>
+                    <a:blip r:embed="rId33"/>
+                    <a:stretch>
+                      <a:fillRect/>
+                    </a:stretch>
+                  </pic:blipFill>
+                  <pic:spPr>
+                    <a:xfrm>
+                      <a:off x="0" y="0"/>
+                      <a:ext cx="5732145" cy="5667375"/>
+                    </a:xfrm>
+                    <a:prstGeom prst="rect">
+                      <a:avLst/>
+                    </a:prstGeom>
+                  </pic:spPr>
+                </pic:pic>
+              </a:graphicData>
+            </a:graphic>
+          </wp:inline>
+        </w:drawing>
+      </w:r>
+    </w:p>
+    <w:p>
+      <w:pPr>
+        <w:rPr>
+          <w:rFonts w:asciiTheme="minorBidi" w:hAnsiTheme="minorBidi"/>
+          <w:sz w:val="24"/>
+          <w:szCs w:val="24"/>
+        </w:rPr>
+      </w:pPr>
+      <w:r>
+        <w:rPr>
+          <w:rFonts w:asciiTheme="minorBidi" w:hAnsiTheme="minorBidi"/>
+          <w:sz w:val="24"/>
+          <w:szCs w:val="24"/>
+        </w:rPr>
+        <w:br w:type="page"/>
+      </w:r>
+    </w:p>
+    <w:p>
+      <w:pPr>
+        <w:rPr>
+          <w:rFonts w:asciiTheme="minorBidi" w:hAnsiTheme="minorBidi"/>
+          <w:b/>
+          <w:bCs/>
+          <w:sz w:val="32"/>
+          <w:szCs w:val="32"/>
+        </w:rPr>
+      </w:pPr>
+      <w:r>
+        <w:rPr>
+          <w:rFonts w:asciiTheme="minorBidi" w:hAnsiTheme="minorBidi"/>
+          <w:b/>
+          <w:bCs/>
+          <w:sz w:val="32"/>
+          <w:szCs w:val="32"/>
+        </w:rPr>
+        <w:lastRenderedPageBreak/>
+        <w:t>ELASTICNET WITH AUTO PRECOMPUTED GRAM MATRIX</w:t>
+      </w:r>
+    </w:p>
+    <w:p>
+      <w:pPr>
+        <w:rPr>
+          <w:rFonts w:asciiTheme="minorBidi" w:hAnsiTheme="minorBidi"/>
+          <w:b/>
+          <w:bCs/>
+          <w:sz w:val="32"/>
+          <w:szCs w:val="32"/>
+        </w:rPr>
+      </w:pPr>
+      <w:r>
+        <w:rPr>
+          <w:rFonts w:asciiTheme="minorBidi" w:hAnsiTheme="minorBidi"/>
+          <w:b/>
+          <w:bCs/>
+          <w:sz w:val="32"/>
+          <w:szCs w:val="32"/>
+        </w:rPr>
+        <w:t>https://www.kaggle.com/code/arhamsharif/elasticnet-with-auto-precomputed-gram-matrix</w:t>
+      </w:r>
+    </w:p>
+    <w:p>
+      <w:pPr>
+        <w:rPr>
+          <w:rFonts w:asciiTheme="minorBidi" w:hAnsiTheme="minorBidi"/>
+          <w:b/>
+          <w:bCs/>
+          <w:sz w:val="24"/>
+          <w:szCs w:val="24"/>
+          <w:u w:val="single"/>
+        </w:rPr>
+      </w:pPr>
+      <w:r>
+        <w:rPr>
+          <w:rFonts w:asciiTheme="minorBidi" w:hAnsiTheme="minorBidi"/>
+          <w:b/>
+          <w:bCs/>
+          <w:sz w:val="24"/>
+          <w:szCs w:val="24"/>
+          <w:u w:val="single"/>
+        </w:rPr>
+        <w:t>CODE</w:t>
+      </w:r>
+    </w:p>
+    <w:p>
+      <w:pPr>
+        <w:rPr>
+          <w:rFonts w:asciiTheme="minorBidi" w:hAnsiTheme="minorBidi"/>
+          <w:sz w:val="24"/>
+          <w:szCs w:val="24"/>
+        </w:rPr>
+      </w:pPr>
+      <w:r>
+        <w:rPr>
+          <w:rFonts w:asciiTheme="minorBidi" w:hAnsiTheme="minorBidi"/>
+          <w:sz w:val="24"/>
+          <w:szCs w:val="24"/>
+        </w:rPr>
+        <w:drawing>
+          <wp:inline distT="0" distB="0" distL="0" distR="0" wp14:anchorId="28C42776" wp14:editId="119088E7">
+            <wp:extent cx="5732145" cy="5732145"/>
+            <wp:effectExtent l="0" t="0" r="1905" b="1905"/>
+            <wp:docPr id="17" name="Picture 17"/>
+            <wp:cNvGraphicFramePr>
+              <a:graphicFrameLocks xmlns:a="http://schemas.openxmlformats.org/drawingml/2006/main" noChangeAspect="1"/>
+            </wp:cNvGraphicFramePr>
+            <a:graphic xmlns:a="http://schemas.openxmlformats.org/drawingml/2006/main">
+              <a:graphicData uri="http://schemas.openxmlformats.org/drawingml/2006/picture">
+                <pic:pic xmlns:pic="http://schemas.openxmlformats.org/drawingml/2006/picture">
+                  <pic:nvPicPr>
+                    <pic:cNvPr id="1" name=""/>
+                    <pic:cNvPicPr/>
+                  </pic:nvPicPr>
+                  <pic:blipFill>
+                    <a:blip r:embed="rId34"/>
+                    <a:stretch>
+                      <a:fillRect/>
+                    </a:stretch>
+                  </pic:blipFill>
+                  <pic:spPr>
+                    <a:xfrm>
+                      <a:off x="0" y="0"/>
+                      <a:ext cx="5732145" cy="5732145"/>
+                    </a:xfrm>
+                    <a:prstGeom prst="rect">
+                      <a:avLst/>
+                    </a:prstGeom>
+                  </pic:spPr>
+                </pic:pic>
+              </a:graphicData>
+            </a:graphic>
+          </wp:inline>
+        </w:drawing>
+      </w:r>
+    </w:p>
+    <w:p>
+      <w:pPr>
+        <w:rPr>
+          <w:rFonts w:asciiTheme="minorBidi" w:hAnsiTheme="minorBidi"/>
+          <w:sz w:val="24"/>
+          <w:szCs w:val="24"/>
+        </w:rPr>
+      </w:pPr>
+      <w:r>
+        <w:rPr>
+          <w:rFonts w:asciiTheme="minorBidi" w:hAnsiTheme="minorBidi"/>
+          <w:sz w:val="24"/>
+          <w:szCs w:val="24"/>
+        </w:rPr>
+        <w:lastRenderedPageBreak/>
+        <w:drawing>
+          <wp:inline distT="0" distB="0" distL="0" distR="0" wp14:anchorId="7DE7C78C" wp14:editId="15682900">
+            <wp:extent cx="5544424" cy="4238625"/>
+            <wp:effectExtent l="0" t="0" r="0" b="0"/>
+            <wp:docPr id="27" name="Picture 27"/>
+            <wp:cNvGraphicFramePr>
+              <a:graphicFrameLocks xmlns:a="http://schemas.openxmlformats.org/drawingml/2006/main" noChangeAspect="1"/>
+            </wp:cNvGraphicFramePr>
+            <a:graphic xmlns:a="http://schemas.openxmlformats.org/drawingml/2006/main">
+              <a:graphicData uri="http://schemas.openxmlformats.org/drawingml/2006/picture">
+                <pic:pic xmlns:pic="http://schemas.openxmlformats.org/drawingml/2006/picture">
+                  <pic:nvPicPr>
+                    <pic:cNvPr id="1" name=""/>
+                    <pic:cNvPicPr/>
+                  </pic:nvPicPr>
+                  <pic:blipFill>
+                    <a:blip r:embed="rId35"/>
+                    <a:stretch>
+                      <a:fillRect/>
+                    </a:stretch>
+                  </pic:blipFill>
+                  <pic:spPr>
+                    <a:xfrm>
+                      <a:off x="0" y="0"/>
+                      <a:ext cx="5546329" cy="4240081"/>
+                    </a:xfrm>
+                    <a:prstGeom prst="rect">
+                      <a:avLst/>
+                    </a:prstGeom>
+                  </pic:spPr>
+                </pic:pic>
+              </a:graphicData>
+            </a:graphic>
+          </wp:inline>
+        </w:drawing>
+      </w:r>
+    </w:p>
+    <w:p>
+      <w:pPr>
+        <w:rPr>
+          <w:rFonts w:asciiTheme="minorBidi" w:hAnsiTheme="minorBidi"/>
+          <w:sz w:val="24"/>
+          <w:szCs w:val="24"/>
+        </w:rPr>
+      </w:pPr>
+      <w:r>
+        <w:rPr>
+          <w:rFonts w:asciiTheme="minorBidi" w:hAnsiTheme="minorBidi"/>
+          <w:sz w:val="24"/>
+          <w:szCs w:val="24"/>
+        </w:rPr>
+        <w:drawing>
+          <wp:inline distT="0" distB="0" distL="0" distR="0" wp14:anchorId="39A93289" wp14:editId="4A8222FE">
+            <wp:extent cx="5115976" cy="4038600"/>
+            <wp:effectExtent l="0" t="0" r="8890" b="0"/>
+            <wp:docPr id="30" name="Picture 30"/>
+            <wp:cNvGraphicFramePr>
+              <a:graphicFrameLocks xmlns:a="http://schemas.openxmlformats.org/drawingml/2006/main" noChangeAspect="1"/>
+            </wp:cNvGraphicFramePr>
+            <a:graphic xmlns:a="http://schemas.openxmlformats.org/drawingml/2006/main">
+              <a:graphicData uri="http://schemas.openxmlformats.org/drawingml/2006/picture">
+                <pic:pic xmlns:pic="http://schemas.openxmlformats.org/drawingml/2006/picture">
+                  <pic:nvPicPr>
+                    <pic:cNvPr id="1" name=""/>
+                    <pic:cNvPicPr/>
+                  </pic:nvPicPr>
+                  <pic:blipFill>
+                    <a:blip r:embed="rId36"/>
+                    <a:stretch>
+                      <a:fillRect/>
+                    </a:stretch>
+                  </pic:blipFill>
+                  <pic:spPr>
+                    <a:xfrm>
+                      <a:off x="0" y="0"/>
+                      <a:ext cx="5119074" cy="4041046"/>
+                    </a:xfrm>
+                    <a:prstGeom prst="rect">
+                      <a:avLst/>
+                    </a:prstGeom>
+                  </pic:spPr>
+                </pic:pic>
+              </a:graphicData>
+            </a:graphic>
+          </wp:inline>
+        </w:drawing>
+      </w:r>
+    </w:p>
+    <w:p>
+      <w:pPr>
+        <w:rPr>
+          <w:rFonts w:asciiTheme="minorBidi" w:hAnsiTheme="minorBidi"/>
+          <w:sz w:val="24"/>
+          <w:szCs w:val="24"/>
+        </w:rPr>
+      </w:pPr>
+      <w:r>
+        <w:rPr>
+          <w:rFonts w:asciiTheme="minorBidi" w:hAnsiTheme="minorBidi"/>
+          <w:sz w:val="24"/>
+          <w:szCs w:val="24"/>
+        </w:rPr>
+        <w:br w:type="page"/>
+      </w:r>
+    </w:p>
+    <w:p>
+      <w:pPr>
+        <w:jc w:val="center"/>
+        <w:rPr>
+          <w:rFonts w:asciiTheme="minorBidi" w:hAnsiTheme="minorBidi"/>
+          <w:b/>
+          <w:bCs/>
+          <w:sz w:val="40"/>
+          <w:u w:val="single"/>
+        </w:rPr>
+      </w:pPr>
+      <w:r>
+        <w:rPr>
+          <w:rFonts w:asciiTheme="minorBidi" w:hAnsiTheme="minorBidi"/>
+          <w:b/>
+          <w:bCs/>
+          <w:sz w:val="40"/>
+          <w:u w:val="single"/>
+        </w:rPr>
+        <w:lastRenderedPageBreak/>
+        <w:t>CERTIFICATES</w:t>
+      </w:r>
+    </w:p>
+    <w:p>
+      <w:pPr>
+        <w:rPr>
+          <w:rFonts w:asciiTheme="minorBidi" w:hAnsiTheme="minorBidi"/>
+          <w:b/>
+          <w:bCs/>
+          <w:sz w:val="32"/>
+          <w:szCs w:val="32"/>
+        </w:rPr>
+      </w:pPr>
+      <w:r>
+        <w:rPr>
+          <w:rFonts w:asciiTheme="minorBidi" w:hAnsiTheme="minorBidi"/>
+          <w:b/>
+          <w:bCs/>
+          <w:sz w:val="32"/>
+          <w:szCs w:val="32"/>
+        </w:rPr>
+        <w:t>INTRODUCTION TO PROGRAMMING</w:t>
+      </w:r>
+    </w:p>
+    <w:p>
+      <w:pPr>
+        <w:rPr>
+          <w:rFonts w:asciiTheme="minorBidi" w:hAnsiTheme="minorBidi"/>
+          <w:b/>
+          <w:bCs/>
+          <w:sz w:val="32"/>
+          <w:szCs w:val="32"/>
+        </w:rPr>
+      </w:pPr>
+      <w:r>
+        <w:rPr>
+          <w:rFonts w:asciiTheme="minorBidi" w:hAnsiTheme="minorBidi"/>
+          <w:b/>
+          <w:bCs/>
+          <w:sz w:val="32"/>
+          <w:szCs w:val="32"/>
+        </w:rPr>
+        <w:t>https://www.kaggle.com/learn/certification/arhamsharif/intro-to-programming</w:t>
+      </w:r>
+    </w:p>
+    <w:p>
+      <w:pPr>
+        <w:rPr>
+          <w:rFonts w:asciiTheme="minorBidi" w:hAnsiTheme="minorBidi"/>
+          <w:b/>
+          <w:bCs/>
+          <w:sz w:val="24"/>
+          <w:szCs w:val="24"/>
+          <w:u w:val="single"/>
+        </w:rPr>
+      </w:pPr>
+      <w:r>
+        <w:rPr>
+          <w:rFonts w:asciiTheme="minorBidi" w:hAnsiTheme="minorBidi"/>
+          <w:b/>
+          <w:bCs/>
+          <w:sz w:val="24"/>
+          <w:szCs w:val="24"/>
+          <w:u w:val="single"/>
+        </w:rPr>
+        <w:drawing>
+          <wp:inline distT="0" distB="0" distL="0" distR="0" wp14:anchorId="176E4ECE" wp14:editId="780AA3CC">
+            <wp:extent cx="4740023" cy="2933700"/>
+            <wp:effectExtent l="0" t="0" r="3810" b="0"/>
+            <wp:docPr id="31" name="Picture 31"/>
+            <wp:cNvGraphicFramePr>
+              <a:graphicFrameLocks xmlns:a="http://schemas.openxmlformats.org/drawingml/2006/main" noChangeAspect="1"/>
+            </wp:cNvGraphicFramePr>
+            <a:graphic xmlns:a="http://schemas.openxmlformats.org/drawingml/2006/main">
+              <a:graphicData uri="http://schemas.openxmlformats.org/drawingml/2006/picture">
+                <pic:pic xmlns:pic="http://schemas.openxmlformats.org/drawingml/2006/picture">
+                  <pic:nvPicPr>
+                    <pic:cNvPr id="1" name=""/>
+                    <pic:cNvPicPr/>
+                  </pic:nvPicPr>
+                  <pic:blipFill>
+                    <a:blip r:embed="rId37"/>
+                    <a:stretch>
+                      <a:fillRect/>
+                    </a:stretch>
+                  </pic:blipFill>
+                  <pic:spPr>
+                    <a:xfrm>
+                      <a:off x="0" y="0"/>
+                      <a:ext cx="4746099" cy="2937461"/>
+                    </a:xfrm>
+                    <a:prstGeom prst="rect">
+                      <a:avLst/>
+                    </a:prstGeom>
+                  </pic:spPr>
+                </pic:pic>
+              </a:graphicData>
+            </a:graphic>
+          </wp:inline>
+        </w:drawing>
+      </w:r>
+    </w:p>
+    <w:p>
+      <w:pPr>
+        <w:rPr>
+          <w:rFonts w:asciiTheme="minorBidi" w:hAnsiTheme="minorBidi"/>
+          <w:sz w:val="24"/>
+          <w:szCs w:val="24"/>
+        </w:rPr>
+      </w:pPr>
+    </w:p>
+    <w:p>
+      <w:pPr>
+        <w:rPr>
+          <w:rFonts w:asciiTheme="minorBidi" w:hAnsiTheme="minorBidi"/>
+          <w:b/>
+          <w:bCs/>
+          <w:sz w:val="32"/>
+          <w:szCs w:val="32"/>
+        </w:rPr>
+      </w:pPr>
+      <w:r>
+        <w:rPr>
+          <w:rFonts w:asciiTheme="minorBidi" w:hAnsiTheme="minorBidi"/>
+          <w:b/>
+          <w:bCs/>
+          <w:sz w:val="32"/>
+          <w:szCs w:val="32"/>
+        </w:rPr>
+        <w:t>PYTHON</w:t>
+      </w:r>
+    </w:p>
+    <w:p>
+      <w:pPr>
+        <w:rPr>
+          <w:rFonts w:asciiTheme="minorBidi" w:hAnsiTheme="minorBidi"/>
+          <w:b/>
+          <w:bCs/>
+          <w:sz w:val="32"/>
+          <w:szCs w:val="32"/>
+        </w:rPr>
+      </w:pPr>
+      <w:r>
+        <w:rPr>
+          <w:rFonts w:asciiTheme="minorBidi" w:hAnsiTheme="minorBidi"/>
+          <w:b/>
+          <w:bCs/>
+          <w:sz w:val="32"/>
+          <w:szCs w:val="32"/>
+        </w:rPr>
+        <w:t>https://www.kaggle.com/learn/certification/arhamsharif/</w:t>
+      </w:r>
+      <w:r>
+        <w:rPr>
+          <w:rFonts w:asciiTheme="minorBidi" w:hAnsiTheme="minorBidi"/>
+          <w:b/>
+          <w:bCs/>
+          <w:sz w:val="32"/>
+          <w:szCs w:val="32"/>
+        </w:rPr>
+        <w:t>python</w:t>
+      </w:r>
+    </w:p>
+    <w:p>
+      <w:pPr>
+        <w:rPr>
+          <w:rFonts w:asciiTheme="minorBidi" w:hAnsiTheme="minorBidi"/>
+          <w:b/>
+          <w:bCs/>
+          <w:sz w:val="32"/>
+          <w:szCs w:val="32"/>
+        </w:rPr>
+      </w:pPr>
+      <w:r>
+        <w:rPr>
+          <w:rFonts w:asciiTheme="minorBidi" w:hAnsiTheme="minorBidi"/>
+          <w:b/>
+          <w:bCs/>
+          <w:sz w:val="32"/>
+          <w:szCs w:val="32"/>
+        </w:rPr>
+        <w:drawing>
+          <wp:inline distT="0" distB="0" distL="0" distR="0" wp14:anchorId="1AD0C477" wp14:editId="17822835">
+            <wp:extent cx="4676775" cy="2909578"/>
+            <wp:effectExtent l="0" t="0" r="0" b="5080"/>
+            <wp:docPr id="32" name="Picture 32"/>
+            <wp:cNvGraphicFramePr>
+              <a:graphicFrameLocks xmlns:a="http://schemas.openxmlformats.org/drawingml/2006/main" noChangeAspect="1"/>
+            </wp:cNvGraphicFramePr>
+            <a:graphic xmlns:a="http://schemas.openxmlformats.org/drawingml/2006/main">
+              <a:graphicData uri="http://schemas.openxmlformats.org/drawingml/2006/picture">
+                <pic:pic xmlns:pic="http://schemas.openxmlformats.org/drawingml/2006/picture">
+                  <pic:nvPicPr>
+                    <pic:cNvPr id="1" name=""/>
+                    <pic:cNvPicPr/>
+                  </pic:nvPicPr>
+                  <pic:blipFill>
+                    <a:blip r:embed="rId38"/>
+                    <a:stretch>
+                      <a:fillRect/>
+                    </a:stretch>
+                  </pic:blipFill>
+                  <pic:spPr>
+                    <a:xfrm>
+                      <a:off x="0" y="0"/>
+                      <a:ext cx="4683071" cy="2913495"/>
+                    </a:xfrm>
+                    <a:prstGeom prst="rect">
+                      <a:avLst/>
+                    </a:prstGeom>
+                  </pic:spPr>
+                </pic:pic>
+              </a:graphicData>
+            </a:graphic>
+          </wp:inline>
+        </w:drawing>
+      </w:r>
+    </w:p>
+    <w:p>
+      <w:pPr>
+        <w:rPr>
+          <w:rFonts w:asciiTheme="minorBidi" w:hAnsiTheme="minorBidi"/>
+          <w:b/>
+          <w:bCs/>
+          <w:sz w:val="32"/>
+          <w:szCs w:val="32"/>
+        </w:rPr>
+      </w:pPr>
+      <w:r>
+        <w:rPr>
+          <w:rFonts w:asciiTheme="minorBidi" w:hAnsiTheme="minorBidi"/>
+          <w:b/>
+          <w:bCs/>
+          <w:sz w:val="32"/>
+          <w:szCs w:val="32"/>
+        </w:rPr>
+        <w:lastRenderedPageBreak/>
+        <w:t>DATA VISUALIZATION</w:t>
+      </w:r>
+    </w:p>
+    <w:p>
+      <w:pPr>
+        <w:rPr>
+          <w:rFonts w:asciiTheme="minorBidi" w:hAnsiTheme="minorBidi"/>
+          <w:b/>
+          <w:bCs/>
+          <w:sz w:val="32"/>
+          <w:szCs w:val="32"/>
+        </w:rPr>
+      </w:pPr>
+      <w:r>
+        <w:rPr>
+          <w:rFonts w:asciiTheme="minorBidi" w:hAnsiTheme="minorBidi"/>
+          <w:b/>
+          <w:bCs/>
+          <w:sz w:val="32"/>
+          <w:szCs w:val="32"/>
+        </w:rPr>
+        <w:t>https://www.kaggle.com/learn/certification/arhamsharif/data-visualization</w:t>
+      </w:r>
+    </w:p>
+    <w:p>
+      <w:pPr>
+        <w:rPr>
+          <w:rFonts w:asciiTheme="minorBidi" w:hAnsiTheme="minorBidi"/>
+          <w:sz w:val="24"/>
+          <w:szCs w:val="24"/>
+        </w:rPr>
+      </w:pPr>
+      <w:r>
+        <w:rPr>
+          <w:rFonts w:asciiTheme="minorBidi" w:hAnsiTheme="minorBidi"/>
+          <w:sz w:val="24"/>
+          <w:szCs w:val="24"/>
+        </w:rPr>
+        <w:drawing>
+          <wp:inline distT="0" distB="0" distL="0" distR="0" wp14:anchorId="08F16510" wp14:editId="6F040649">
+            <wp:extent cx="4872119" cy="3028950"/>
+            <wp:effectExtent l="0" t="0" r="5080" b="0"/>
+            <wp:docPr id="33" name="Picture 33"/>
+            <wp:cNvGraphicFramePr>
+              <a:graphicFrameLocks xmlns:a="http://schemas.openxmlformats.org/drawingml/2006/main" noChangeAspect="1"/>
+            </wp:cNvGraphicFramePr>
+            <a:graphic xmlns:a="http://schemas.openxmlformats.org/drawingml/2006/main">
+              <a:graphicData uri="http://schemas.openxmlformats.org/drawingml/2006/picture">
+                <pic:pic xmlns:pic="http://schemas.openxmlformats.org/drawingml/2006/picture">
+                  <pic:nvPicPr>
+                    <pic:cNvPr id="1" name=""/>
+                    <pic:cNvPicPr/>
+                  </pic:nvPicPr>
+                  <pic:blipFill>
+                    <a:blip r:embed="rId39"/>
+                    <a:stretch>
+                      <a:fillRect/>
+                    </a:stretch>
+                  </pic:blipFill>
+                  <pic:spPr>
+                    <a:xfrm>
+                      <a:off x="0" y="0"/>
+                      <a:ext cx="4882248" cy="3035247"/>
+                    </a:xfrm>
+                    <a:prstGeom prst="rect">
+                      <a:avLst/>
+                    </a:prstGeom>
+                  </pic:spPr>
+                </pic:pic>
+              </a:graphicData>
+            </a:graphic>
+          </wp:inline>
+        </w:drawing>
+      </w:r>
+    </w:p>
+    <w:p>
+      <w:pPr>
+        <w:rPr>
+          <w:rFonts w:asciiTheme="minorBidi" w:hAnsiTheme="minorBidi"/>
+          <w:sz w:val="24"/>
+          <w:szCs w:val="24"/>
+        </w:rPr>
+      </w:pPr>
+    </w:p>
+    <w:p>
+      <w:pPr>
+        <w:rPr>
+          <w:rFonts w:asciiTheme="minorBidi" w:hAnsiTheme="minorBidi"/>
+          <w:b/>
+          <w:bCs/>
+          <w:sz w:val="32"/>
+          <w:szCs w:val="32"/>
+        </w:rPr>
+      </w:pPr>
+      <w:r>
+        <w:rPr>
+          <w:rFonts w:asciiTheme="minorBidi" w:hAnsiTheme="minorBidi"/>
+          <w:b/>
+          <w:bCs/>
+          <w:sz w:val="32"/>
+          <w:szCs w:val="32"/>
+        </w:rPr>
+        <w:t>PANDAS</w:t>
+      </w:r>
+    </w:p>
+    <w:p>
+      <w:pPr>
+        <w:rPr>
+          <w:rFonts w:asciiTheme="minorBidi" w:hAnsiTheme="minorBidi"/>
+          <w:b/>
+          <w:bCs/>
+          <w:sz w:val="32"/>
+          <w:szCs w:val="32"/>
+        </w:rPr>
+      </w:pPr>
+      <w:r>
+        <w:rPr>
+          <w:rFonts w:asciiTheme="minorBidi" w:hAnsiTheme="minorBidi"/>
+          <w:b/>
+          <w:bCs/>
+          <w:sz w:val="32"/>
+          <w:szCs w:val="32"/>
+        </w:rPr>
+        <w:t>https://www.kaggle.com/learn/certification/arhamsharif/pandas</w:t>
+      </w:r>
+    </w:p>
+    <w:p>
+      <w:pPr>
+        <w:rPr>
+          <w:rFonts w:asciiTheme="minorBidi" w:hAnsiTheme="minorBidi"/>
+          <w:sz w:val="24"/>
+          <w:szCs w:val="24"/>
+        </w:rPr>
+      </w:pPr>
+      <w:r>
+        <w:rPr>
+          <w:rFonts w:asciiTheme="minorBidi" w:hAnsiTheme="minorBidi"/>
+          <w:sz w:val="24"/>
+          <w:szCs w:val="24"/>
+        </w:rPr>
+        <w:drawing>
+          <wp:inline distT="0" distB="0" distL="0" distR="0" wp14:anchorId="7EB26823" wp14:editId="11C82759">
+            <wp:extent cx="4914900" cy="3025601"/>
+            <wp:effectExtent l="0" t="0" r="0" b="3810"/>
+            <wp:docPr id="34" name="Picture 34"/>
+            <wp:cNvGraphicFramePr>
+              <a:graphicFrameLocks xmlns:a="http://schemas.openxmlformats.org/drawingml/2006/main" noChangeAspect="1"/>
+            </wp:cNvGraphicFramePr>
+            <a:graphic xmlns:a="http://schemas.openxmlformats.org/drawingml/2006/main">
+              <a:graphicData uri="http://schemas.openxmlformats.org/drawingml/2006/picture">
+                <pic:pic xmlns:pic="http://schemas.openxmlformats.org/drawingml/2006/picture">
+                  <pic:nvPicPr>
+                    <pic:cNvPr id="1" name=""/>
+                    <pic:cNvPicPr/>
+                  </pic:nvPicPr>
+                  <pic:blipFill>
+                    <a:blip r:embed="rId40"/>
+                    <a:stretch>
+                      <a:fillRect/>
+                    </a:stretch>
+                  </pic:blipFill>
+                  <pic:spPr>
+                    <a:xfrm>
+                      <a:off x="0" y="0"/>
+                      <a:ext cx="4928312" cy="3033857"/>
+                    </a:xfrm>
+                    <a:prstGeom prst="rect">
+                      <a:avLst/>
+                    </a:prstGeom>
+                  </pic:spPr>
+                </pic:pic>
+              </a:graphicData>
+            </a:graphic>
+          </wp:inline>
+        </w:drawing>
+      </w:r>
+    </w:p>
+    <w:p>
+      <w:pPr>
+        <w:rPr>
+          <w:rFonts w:asciiTheme="minorBidi" w:hAnsiTheme="minorBidi"/>
+          <w:sz w:val="24"/>
+          <w:szCs w:val="24"/>
+        </w:rPr>
+      </w:pPr>
+      <w:r>
+        <w:rPr>
+          <w:rFonts w:asciiTheme="minorBidi" w:hAnsiTheme="minorBidi"/>
+          <w:sz w:val="24"/>
+          <w:szCs w:val="24"/>
+        </w:rPr>
+        <w:br w:type="page"/>
+      </w:r>
+    </w:p>
+    <w:p>
+      <w:pPr>
+        <w:rPr>
+          <w:rFonts w:asciiTheme="minorBidi" w:hAnsiTheme="minorBidi"/>
+          <w:b/>
+          <w:bCs/>
+          <w:sz w:val="32"/>
+          <w:szCs w:val="32"/>
+        </w:rPr>
+      </w:pPr>
+      <w:r>
+        <w:rPr>
+          <w:rFonts w:asciiTheme="minorBidi" w:hAnsiTheme="minorBidi"/>
+          <w:b/>
+          <w:bCs/>
+          <w:sz w:val="32"/>
+          <w:szCs w:val="32"/>
+        </w:rPr>
+        <w:lastRenderedPageBreak/>
+        <w:t>INTRO TO MACHINE LEARNING</w:t>
+      </w:r>
+    </w:p>
+    <w:p>
+      <w:pPr>
+        <w:rPr>
+          <w:rFonts w:asciiTheme="minorBidi" w:hAnsiTheme="minorBidi"/>
+          <w:sz w:val="24"/>
+          <w:szCs w:val="24"/>
+        </w:rPr>
+      </w:pPr>
+      <w:r>
+        <w:rPr>
+          <w:rFonts w:asciiTheme="minorBidi" w:hAnsiTheme="minorBidi"/>
+          <w:b/>
+          <w:bCs/>
+          <w:sz w:val="32"/>
+          <w:szCs w:val="32"/>
+        </w:rPr>
+        <w:t>https://www.kaggle.com/learn/certification/arhamsharif/intro-to-machine-learning</w:t>
+      </w:r>
+      <w:r>
+        <w:rPr>
+          <w:noProof/>
+        </w:rPr>
+        <w:t xml:space="preserve"> </w:t>
+      </w:r>
+      <w:r>
+        <w:rPr>
+          <w:rFonts w:asciiTheme="minorBidi" w:hAnsiTheme="minorBidi"/>
+          <w:b/>
+          <w:bCs/>
+          <w:sz w:val="32"/>
+          <w:szCs w:val="32"/>
+        </w:rPr>
+        <w:drawing>
+          <wp:inline distT="0" distB="0" distL="0" distR="0" wp14:anchorId="1306C38F" wp14:editId="40A874E2">
+            <wp:extent cx="4997520" cy="3067050"/>
+            <wp:effectExtent l="0" t="0" r="0" b="0"/>
+            <wp:docPr id="37" name="Picture 37"/>
+            <wp:cNvGraphicFramePr>
+              <a:graphicFrameLocks xmlns:a="http://schemas.openxmlformats.org/drawingml/2006/main" noChangeAspect="1"/>
+            </wp:cNvGraphicFramePr>
+            <a:graphic xmlns:a="http://schemas.openxmlformats.org/drawingml/2006/main">
+              <a:graphicData uri="http://schemas.openxmlformats.org/drawingml/2006/picture">
+                <pic:pic xmlns:pic="http://schemas.openxmlformats.org/drawingml/2006/picture">
+                  <pic:nvPicPr>
+                    <pic:cNvPr id="1" name=""/>
+                    <pic:cNvPicPr/>
+                  </pic:nvPicPr>
+                  <pic:blipFill>
+                    <a:blip r:embed="rId41"/>
+                    <a:stretch>
+                      <a:fillRect/>
+                    </a:stretch>
+                  </pic:blipFill>
+                  <pic:spPr>
+                    <a:xfrm>
+                      <a:off x="0" y="0"/>
+                      <a:ext cx="5004456" cy="3071307"/>
+                    </a:xfrm>
+                    <a:prstGeom prst="rect">
+                      <a:avLst/>
+                    </a:prstGeom>
+                  </pic:spPr>
+                </pic:pic>
+              </a:graphicData>
+            </a:graphic>
+          </wp:inline>
+        </w:drawing>
+      </w:r>
+    </w:p>
+    <w:p>
+      <w:pPr>
+        <w:rPr>
+          <w:rFonts w:asciiTheme="minorBidi" w:hAnsiTheme="minorBidi"/>
+          <w:sz w:val="24"/>
+          <w:szCs w:val="24"/>
+        </w:rPr>
+      </w:pPr>
+    </w:p>
+    <w:p>
+      <w:pPr>
+        <w:rPr>
+          <w:rFonts w:asciiTheme="minorBidi" w:hAnsiTheme="minorBidi"/>
+          <w:b/>
+          <w:bCs/>
+          <w:sz w:val="32"/>
+          <w:szCs w:val="32"/>
+        </w:rPr>
+      </w:pPr>
+      <w:r>
+        <w:rPr>
+          <w:rFonts w:asciiTheme="minorBidi" w:hAnsiTheme="minorBidi"/>
+          <w:b/>
+          <w:bCs/>
+          <w:sz w:val="32"/>
+          <w:szCs w:val="32"/>
+        </w:rPr>
+        <w:t>INTRO TO GAME AI AND REINFORCEMENT LEARNING</w:t>
+      </w:r>
       <w:bookmarkStart w:id="0" w:name="_GoBack"/>
       <w:bookmarkEnd w:id="0"/>
+    </w:p>
+    <w:p>
+      <w:pPr>
+        <w:rPr>
+          <w:rFonts w:asciiTheme="minorBidi" w:hAnsiTheme="minorBidi"/>
+          <w:sz w:val="24"/>
+          <w:szCs w:val="24"/>
+        </w:rPr>
+      </w:pPr>
+      <w:r>
+        <w:rPr>
+          <w:rFonts w:asciiTheme="minorBidi" w:hAnsiTheme="minorBidi"/>
+          <w:b/>
+          <w:bCs/>
+          <w:sz w:val="32"/>
+          <w:szCs w:val="32"/>
+        </w:rPr>
+        <w:t>https://www.kaggle.com/learn/certification/arhamsharif/intro-to-game-ai-and-reinforcement-learning</w:t>
+      </w:r>
+    </w:p>
+    <w:p>
+      <w:pPr>
+        <w:rPr>
+          <w:rFonts w:asciiTheme="minorBidi" w:hAnsiTheme="minorBidi"/>
+          <w:sz w:val="24"/>
+          <w:szCs w:val="24"/>
+        </w:rPr>
+      </w:pPr>
+      <w:r>
+        <w:rPr>
+          <w:rFonts w:asciiTheme="minorBidi" w:hAnsiTheme="minorBidi"/>
+          <w:sz w:val="24"/>
+          <w:szCs w:val="24"/>
+        </w:rPr>
+        <w:drawing>
+          <wp:inline distT="0" distB="0" distL="0" distR="0" wp14:anchorId="392DBF89" wp14:editId="336B3C4A">
+            <wp:extent cx="5098302" cy="3171825"/>
+            <wp:effectExtent l="0" t="0" r="7620" b="0"/>
+            <wp:docPr id="38" name="Picture 38"/>
+            <wp:cNvGraphicFramePr>
+              <a:graphicFrameLocks xmlns:a="http://schemas.openxmlformats.org/drawingml/2006/main" noChangeAspect="1"/>
+            </wp:cNvGraphicFramePr>
+            <a:graphic xmlns:a="http://schemas.openxmlformats.org/drawingml/2006/main">
+              <a:graphicData uri="http://schemas.openxmlformats.org/drawingml/2006/picture">
+                <pic:pic xmlns:pic="http://schemas.openxmlformats.org/drawingml/2006/picture">
+                  <pic:nvPicPr>
+                    <pic:cNvPr id="1" name=""/>
+                    <pic:cNvPicPr/>
+                  </pic:nvPicPr>
+                  <pic:blipFill>
+                    <a:blip r:embed="rId42"/>
+                    <a:stretch>
+                      <a:fillRect/>
+                    </a:stretch>
+                  </pic:blipFill>
+                  <pic:spPr>
+                    <a:xfrm>
+                      <a:off x="0" y="0"/>
+                      <a:ext cx="5103698" cy="3175182"/>
+                    </a:xfrm>
+                    <a:prstGeom prst="rect">
+                      <a:avLst/>
+                    </a:prstGeom>
+                  </pic:spPr>
+                </pic:pic>
+              </a:graphicData>
+            </a:graphic>
+          </wp:inline>
+        </w:drawing>
+      </w:r>
+    </w:p>
+    <w:p>
+      <w:pPr>
+        <w:rPr>
+          <w:rFonts w:asciiTheme="minorBidi" w:hAnsiTheme="minorBidi"/>
+          <w:sz w:val="24"/>
+          <w:szCs w:val="24"/>
+        </w:rPr>
+      </w:pPr>
     </w:p>
     <w:sectPr>
       <w:pgSz w:w="11907" w:h="16839" w:code="9"/>
@@ -2849,7 +4109,7 @@
   <w:style w:type="paragraph" w:default="1" w:styleId="Normal">
     <w:name w:val="Normal"/>
     <w:qFormat/>
-    <w:rsid w:val="00F757A4"/>
+    <w:rsid w:val="00160EF7"/>
   </w:style>
   <w:style w:type="paragraph" w:styleId="Heading1">
     <w:name w:val="heading 1"/>
@@ -3335,6 +4595,17 @@
       <w:szCs w:val="20"/>
     </w:rPr>
   </w:style>
+  <w:style w:type="character" w:styleId="Hyperlink">
+    <w:name w:val="Hyperlink"/>
+    <w:basedOn w:val="DefaultParagraphFont"/>
+    <w:uiPriority w:val="99"/>
+    <w:unhideWhenUsed/>
+    <w:rsid w:val="00160EF7"/>
+    <w:rPr>
+      <w:color w:val="0563C1" w:themeColor="hyperlink"/>
+      <w:u w:val="single"/>
+    </w:rPr>
+  </w:style>
 </w:styles>
 </file>
 
@@ -3604,7 +4875,7 @@
 </file>
 
 <file path=customXml/itemProps1.xml><?xml version="1.0" encoding="utf-8"?>
-<ds:datastoreItem xmlns:ds="http://schemas.openxmlformats.org/officeDocument/2006/customXml" ds:itemID="{1BBF05D5-6AA3-4C09-B3E8-A96B878DB5EA}">
+<ds:datastoreItem xmlns:ds="http://schemas.openxmlformats.org/officeDocument/2006/customXml" ds:itemID="{3CB53A00-95E6-42B3-BCC5-3A2FC50A82DA}">
   <ds:schemaRefs>
     <ds:schemaRef ds:uri="http://schemas.openxmlformats.org/officeDocument/2006/bibliography"/>
   </ds:schemaRefs>

</xml_diff>

<commit_message>
4 Notebooks & Lab File
</commit_message>
<xml_diff>
--- a/Data Warehouse & Data Mining/Lab File.docx
+++ b/Data Warehouse & Data Mining/Lab File.docx
@@ -2448,6 +2448,7 @@
       <w:r>
         <w:rPr>
           <w:rFonts w:asciiTheme="minorBidi" w:hAnsiTheme="minorBidi"/>
+          <w:noProof/>
           <w:sz w:val="24"/>
           <w:szCs w:val="24"/>
         </w:rPr>
@@ -2499,6 +2500,7 @@
       <w:r>
         <w:rPr>
           <w:rFonts w:asciiTheme="minorBidi" w:hAnsiTheme="minorBidi"/>
+          <w:noProof/>
           <w:sz w:val="24"/>
           <w:szCs w:val="24"/>
         </w:rPr>
@@ -2551,6 +2553,7 @@
       <w:r>
         <w:rPr>
           <w:rFonts w:asciiTheme="minorBidi" w:hAnsiTheme="minorBidi"/>
+          <w:noProof/>
           <w:sz w:val="24"/>
           <w:szCs w:val="24"/>
         </w:rPr>
@@ -2686,6 +2689,7 @@
       <w:r>
         <w:rPr>
           <w:rFonts w:asciiTheme="minorBidi" w:hAnsiTheme="minorBidi"/>
+          <w:noProof/>
           <w:sz w:val="24"/>
           <w:szCs w:val="24"/>
         </w:rPr>
@@ -2737,6 +2741,7 @@
       <w:r>
         <w:rPr>
           <w:rFonts w:asciiTheme="minorBidi" w:hAnsiTheme="minorBidi"/>
+          <w:noProof/>
           <w:sz w:val="24"/>
           <w:szCs w:val="24"/>
         </w:rPr>
@@ -2789,6 +2794,7 @@
       <w:r>
         <w:rPr>
           <w:rFonts w:asciiTheme="minorBidi" w:hAnsiTheme="minorBidi"/>
+          <w:noProof/>
           <w:sz w:val="24"/>
           <w:szCs w:val="24"/>
         </w:rPr>
@@ -2866,53 +2872,60 @@
           <w:u w:val="single"/>
         </w:rPr>
         <w:lastRenderedPageBreak/>
-        <w:t>CERTIFICATES</w:t>
-      </w:r>
-    </w:p>
-    <w:p>
-      <w:pPr>
-        <w:rPr>
-          <w:rFonts w:asciiTheme="minorBidi" w:hAnsiTheme="minorBidi"/>
-          <w:b/>
-          <w:bCs/>
-          <w:sz w:val="32"/>
-          <w:szCs w:val="32"/>
-        </w:rPr>
-      </w:pPr>
-      <w:r>
-        <w:rPr>
-          <w:rFonts w:asciiTheme="minorBidi" w:hAnsiTheme="minorBidi"/>
-          <w:b/>
-          <w:bCs/>
-          <w:sz w:val="32"/>
-          <w:szCs w:val="32"/>
-        </w:rPr>
-        <w:t>INTRODUCTION TO PROGRAMMING</w:t>
-      </w:r>
-    </w:p>
-    <w:p>
-      <w:pPr>
-        <w:rPr>
-          <w:rFonts w:asciiTheme="minorBidi" w:hAnsiTheme="minorBidi"/>
-          <w:b/>
-          <w:bCs/>
-          <w:sz w:val="32"/>
-          <w:szCs w:val="32"/>
-        </w:rPr>
-      </w:pPr>
-      <w:r>
-        <w:rPr>
-          <w:rFonts w:asciiTheme="minorBidi" w:hAnsiTheme="minorBidi"/>
-          <w:b/>
-          <w:bCs/>
-          <w:sz w:val="32"/>
-          <w:szCs w:val="32"/>
-        </w:rPr>
-        <w:t>https://www.kaggle.com/learn/certification/arhamsharif/intro-to-programming</w:t>
-      </w:r>
-    </w:p>
-    <w:p>
-      <w:pPr>
+        <w:t>CLUSTERING</w:t>
+      </w:r>
+    </w:p>
+    <w:p>
+      <w:pPr>
+        <w:rPr>
+          <w:rFonts w:asciiTheme="minorBidi" w:hAnsiTheme="minorBidi"/>
+          <w:b/>
+          <w:bCs/>
+          <w:sz w:val="32"/>
+          <w:szCs w:val="32"/>
+        </w:rPr>
+      </w:pPr>
+      <w:r>
+        <w:rPr>
+          <w:rFonts w:asciiTheme="minorBidi" w:hAnsiTheme="minorBidi"/>
+          <w:b/>
+          <w:bCs/>
+          <w:sz w:val="32"/>
+          <w:szCs w:val="32"/>
+        </w:rPr>
+        <w:t>AGGLOMERATIVE CLUSTERING ON WINE DATASET</w:t>
+      </w:r>
+    </w:p>
+    <w:p>
+      <w:pPr>
+        <w:rPr>
+          <w:rFonts w:asciiTheme="minorBidi" w:hAnsiTheme="minorBidi"/>
+          <w:b/>
+          <w:bCs/>
+          <w:sz w:val="32"/>
+          <w:szCs w:val="32"/>
+        </w:rPr>
+      </w:pPr>
+      <w:r>
+        <w:rPr>
+          <w:rFonts w:asciiTheme="minorBidi" w:hAnsiTheme="minorBidi"/>
+          <w:b/>
+          <w:bCs/>
+          <w:sz w:val="32"/>
+          <w:szCs w:val="32"/>
+        </w:rPr>
+        <w:t>https://www.kaggle.com/code/arhamsharif/agglomerative-clustering-on-wine-dataset</w:t>
+      </w:r>
+    </w:p>
+    <w:p>
+      <w:pPr>
+        <w:rPr>
+          <w:rFonts w:asciiTheme="minorBidi" w:hAnsiTheme="minorBidi"/>
+          <w:sz w:val="24"/>
+          <w:szCs w:val="24"/>
+        </w:rPr>
+      </w:pPr>
+      <w:r>
         <w:rPr>
           <w:rFonts w:asciiTheme="minorBidi" w:hAnsiTheme="minorBidi"/>
           <w:b/>
@@ -2921,21 +2934,28 @@
           <w:szCs w:val="24"/>
           <w:u w:val="single"/>
         </w:rPr>
-      </w:pPr>
-      <w:r>
-        <w:rPr>
-          <w:rFonts w:asciiTheme="minorBidi" w:hAnsiTheme="minorBidi"/>
-          <w:b/>
-          <w:bCs/>
-          <w:sz w:val="24"/>
-          <w:szCs w:val="24"/>
-          <w:u w:val="single"/>
+        <w:t>CODE</w:t>
+      </w:r>
+    </w:p>
+    <w:p>
+      <w:pPr>
+        <w:rPr>
+          <w:rFonts w:asciiTheme="minorBidi" w:hAnsiTheme="minorBidi"/>
+          <w:sz w:val="24"/>
+          <w:szCs w:val="24"/>
+        </w:rPr>
+      </w:pPr>
+      <w:r>
+        <w:rPr>
+          <w:rFonts w:asciiTheme="minorBidi" w:hAnsiTheme="minorBidi"/>
+          <w:sz w:val="24"/>
+          <w:szCs w:val="24"/>
         </w:rPr>
         <w:drawing>
-          <wp:inline distT="0" distB="0" distL="0" distR="0" wp14:anchorId="176E4ECE" wp14:editId="780AA3CC">
-            <wp:extent cx="4740023" cy="2933700"/>
-            <wp:effectExtent l="0" t="0" r="3810" b="0"/>
-            <wp:docPr id="31" name="Picture 31"/>
+          <wp:inline distT="0" distB="0" distL="0" distR="0" wp14:anchorId="5C3EA5DB" wp14:editId="27D26F25">
+            <wp:extent cx="5732145" cy="2509520"/>
+            <wp:effectExtent l="0" t="0" r="1905" b="5080"/>
+            <wp:docPr id="35" name="Picture 35"/>
             <wp:cNvGraphicFramePr>
               <a:graphicFrameLocks xmlns:a="http://schemas.openxmlformats.org/drawingml/2006/main" noChangeAspect="1"/>
             </wp:cNvGraphicFramePr>
@@ -2955,7 +2975,7 @@
                   <pic:spPr>
                     <a:xfrm>
                       <a:off x="0" y="0"/>
-                      <a:ext cx="4746099" cy="2937461"/>
+                      <a:ext cx="5732145" cy="2509520"/>
                     </a:xfrm>
                     <a:prstGeom prst="rect">
                       <a:avLst/>
@@ -2967,91 +2987,34 @@
           </wp:inline>
         </w:drawing>
       </w:r>
-    </w:p>
-    <w:p>
-      <w:pPr>
-        <w:rPr>
-          <w:rFonts w:asciiTheme="minorBidi" w:hAnsiTheme="minorBidi"/>
-          <w:sz w:val="24"/>
-          <w:szCs w:val="24"/>
-        </w:rPr>
-      </w:pPr>
-    </w:p>
-    <w:p>
-      <w:pPr>
-        <w:rPr>
-          <w:rFonts w:asciiTheme="minorBidi" w:hAnsiTheme="minorBidi"/>
-          <w:b/>
-          <w:bCs/>
-          <w:sz w:val="32"/>
-          <w:szCs w:val="32"/>
-        </w:rPr>
-      </w:pPr>
-      <w:r>
-        <w:rPr>
-          <w:rFonts w:asciiTheme="minorBidi" w:hAnsiTheme="minorBidi"/>
-          <w:b/>
-          <w:bCs/>
-          <w:sz w:val="32"/>
-          <w:szCs w:val="32"/>
-        </w:rPr>
-        <w:t>PYTHON</w:t>
-      </w:r>
-    </w:p>
-    <w:p>
-      <w:pPr>
-        <w:rPr>
-          <w:rFonts w:asciiTheme="minorBidi" w:hAnsiTheme="minorBidi"/>
-          <w:b/>
-          <w:bCs/>
-          <w:sz w:val="32"/>
-          <w:szCs w:val="32"/>
-        </w:rPr>
-      </w:pPr>
-      <w:r>
-        <w:rPr>
-          <w:rFonts w:asciiTheme="minorBidi" w:hAnsiTheme="minorBidi"/>
-          <w:b/>
-          <w:bCs/>
-          <w:sz w:val="32"/>
-          <w:szCs w:val="32"/>
-        </w:rPr>
-        <w:t>https://www.kaggle.com/learn/certification/arhamsharif/</w:t>
-      </w:r>
-      <w:r>
-        <w:rPr>
-          <w:rFonts w:asciiTheme="minorBidi" w:hAnsiTheme="minorBidi"/>
-          <w:b/>
-          <w:bCs/>
-          <w:sz w:val="32"/>
-          <w:szCs w:val="32"/>
-        </w:rPr>
-        <w:t>python</w:t>
-      </w:r>
-    </w:p>
-    <w:p>
-      <w:pPr>
-        <w:rPr>
-          <w:rFonts w:asciiTheme="minorBidi" w:hAnsiTheme="minorBidi"/>
-          <w:b/>
-          <w:bCs/>
-          <w:sz w:val="32"/>
-          <w:szCs w:val="32"/>
-        </w:rPr>
-      </w:pPr>
-      <w:r>
-        <w:rPr>
-          <w:rFonts w:asciiTheme="minorBidi" w:hAnsiTheme="minorBidi"/>
-          <w:b/>
-          <w:bCs/>
-          <w:sz w:val="32"/>
-          <w:szCs w:val="32"/>
+      <w:r>
+        <w:rPr>
+          <w:rFonts w:asciiTheme="minorBidi" w:hAnsiTheme="minorBidi"/>
+          <w:sz w:val="24"/>
+          <w:szCs w:val="24"/>
+        </w:rPr>
+        <w:t xml:space="preserve"> </w:t>
+      </w:r>
+    </w:p>
+    <w:p>
+      <w:pPr>
+        <w:rPr>
+          <w:rFonts w:asciiTheme="minorBidi" w:hAnsiTheme="minorBidi"/>
+          <w:sz w:val="24"/>
+          <w:szCs w:val="24"/>
+        </w:rPr>
+      </w:pPr>
+      <w:r>
+        <w:rPr>
+          <w:rFonts w:asciiTheme="minorBidi" w:hAnsiTheme="minorBidi"/>
+          <w:sz w:val="24"/>
+          <w:szCs w:val="24"/>
         </w:rPr>
         <w:drawing>
-          <wp:inline distT="0" distB="0" distL="0" distR="0" wp14:anchorId="1AD0C477" wp14:editId="17822835">
-            <wp:extent cx="4676775" cy="2909578"/>
-            <wp:effectExtent l="0" t="0" r="0" b="5080"/>
-            <wp:docPr id="32" name="Picture 32"/>
+          <wp:inline distT="0" distB="0" distL="0" distR="0" wp14:anchorId="03322C67" wp14:editId="7D63CC36">
+            <wp:extent cx="5732145" cy="3154680"/>
+            <wp:effectExtent l="0" t="0" r="1905" b="7620"/>
+            <wp:docPr id="36" name="Picture 36"/>
             <wp:cNvGraphicFramePr>
               <a:graphicFrameLocks xmlns:a="http://schemas.openxmlformats.org/drawingml/2006/main" noChangeAspect="1"/>
             </wp:cNvGraphicFramePr>
@@ -3071,7 +3034,7 @@
                   <pic:spPr>
                     <a:xfrm>
                       <a:off x="0" y="0"/>
-                      <a:ext cx="4683071" cy="2913495"/>
+                      <a:ext cx="5732145" cy="3154680"/>
                     </a:xfrm>
                     <a:prstGeom prst="rect">
                       <a:avLst/>
@@ -3083,69 +3046,35 @@
           </wp:inline>
         </w:drawing>
       </w:r>
-    </w:p>
-    <w:p>
-      <w:pPr>
-        <w:rPr>
-          <w:rFonts w:asciiTheme="minorBidi" w:hAnsiTheme="minorBidi"/>
-          <w:b/>
-          <w:bCs/>
-          <w:sz w:val="32"/>
-          <w:szCs w:val="32"/>
-        </w:rPr>
-      </w:pPr>
-      <w:r>
-        <w:rPr>
-          <w:rFonts w:asciiTheme="minorBidi" w:hAnsiTheme="minorBidi"/>
-          <w:b/>
-          <w:bCs/>
-          <w:sz w:val="32"/>
-          <w:szCs w:val="32"/>
+      <w:r>
+        <w:rPr>
+          <w:rFonts w:asciiTheme="minorBidi" w:hAnsiTheme="minorBidi"/>
+          <w:sz w:val="24"/>
+          <w:szCs w:val="24"/>
+        </w:rPr>
+        <w:t xml:space="preserve"> </w:t>
+      </w:r>
+    </w:p>
+    <w:p>
+      <w:pPr>
+        <w:rPr>
+          <w:rFonts w:asciiTheme="minorBidi" w:hAnsiTheme="minorBidi"/>
+          <w:sz w:val="24"/>
+          <w:szCs w:val="24"/>
+        </w:rPr>
+      </w:pPr>
+      <w:r>
+        <w:rPr>
+          <w:rFonts w:asciiTheme="minorBidi" w:hAnsiTheme="minorBidi"/>
+          <w:sz w:val="24"/>
+          <w:szCs w:val="24"/>
         </w:rPr>
         <w:lastRenderedPageBreak/>
-        <w:t>DATA VISUALIZATION</w:t>
-      </w:r>
-    </w:p>
-    <w:p>
-      <w:pPr>
-        <w:rPr>
-          <w:rFonts w:asciiTheme="minorBidi" w:hAnsiTheme="minorBidi"/>
-          <w:b/>
-          <w:bCs/>
-          <w:sz w:val="32"/>
-          <w:szCs w:val="32"/>
-        </w:rPr>
-      </w:pPr>
-      <w:r>
-        <w:rPr>
-          <w:rFonts w:asciiTheme="minorBidi" w:hAnsiTheme="minorBidi"/>
-          <w:b/>
-          <w:bCs/>
-          <w:sz w:val="32"/>
-          <w:szCs w:val="32"/>
-        </w:rPr>
-        <w:t>https://www.kaggle.com/learn/certification/arhamsharif/data-visualization</w:t>
-      </w:r>
-    </w:p>
-    <w:p>
-      <w:pPr>
-        <w:rPr>
-          <w:rFonts w:asciiTheme="minorBidi" w:hAnsiTheme="minorBidi"/>
-          <w:sz w:val="24"/>
-          <w:szCs w:val="24"/>
-        </w:rPr>
-      </w:pPr>
-      <w:r>
-        <w:rPr>
-          <w:rFonts w:asciiTheme="minorBidi" w:hAnsiTheme="minorBidi"/>
-          <w:sz w:val="24"/>
-          <w:szCs w:val="24"/>
-        </w:rPr>
         <w:drawing>
-          <wp:inline distT="0" distB="0" distL="0" distR="0" wp14:anchorId="08F16510" wp14:editId="6F040649">
-            <wp:extent cx="4872119" cy="3028950"/>
-            <wp:effectExtent l="0" t="0" r="5080" b="0"/>
-            <wp:docPr id="33" name="Picture 33"/>
+          <wp:inline distT="0" distB="0" distL="0" distR="0" wp14:anchorId="5A191D10" wp14:editId="110A11ED">
+            <wp:extent cx="5732145" cy="5048250"/>
+            <wp:effectExtent l="0" t="0" r="1905" b="0"/>
+            <wp:docPr id="39" name="Picture 39"/>
             <wp:cNvGraphicFramePr>
               <a:graphicFrameLocks xmlns:a="http://schemas.openxmlformats.org/drawingml/2006/main" noChangeAspect="1"/>
             </wp:cNvGraphicFramePr>
@@ -3165,7 +3094,7 @@
                   <pic:spPr>
                     <a:xfrm>
                       <a:off x="0" y="0"/>
-                      <a:ext cx="4882248" cy="3035247"/>
+                      <a:ext cx="5732145" cy="5048250"/>
                     </a:xfrm>
                     <a:prstGeom prst="rect">
                       <a:avLst/>
@@ -3177,56 +3106,13 @@
           </wp:inline>
         </w:drawing>
       </w:r>
-    </w:p>
-    <w:p>
-      <w:pPr>
-        <w:rPr>
-          <w:rFonts w:asciiTheme="minorBidi" w:hAnsiTheme="minorBidi"/>
-          <w:sz w:val="24"/>
-          <w:szCs w:val="24"/>
-        </w:rPr>
-      </w:pPr>
-    </w:p>
-    <w:p>
-      <w:pPr>
-        <w:rPr>
-          <w:rFonts w:asciiTheme="minorBidi" w:hAnsiTheme="minorBidi"/>
-          <w:b/>
-          <w:bCs/>
-          <w:sz w:val="32"/>
-          <w:szCs w:val="32"/>
-        </w:rPr>
-      </w:pPr>
-      <w:r>
-        <w:rPr>
-          <w:rFonts w:asciiTheme="minorBidi" w:hAnsiTheme="minorBidi"/>
-          <w:b/>
-          <w:bCs/>
-          <w:sz w:val="32"/>
-          <w:szCs w:val="32"/>
-        </w:rPr>
-        <w:t>PANDAS</w:t>
-      </w:r>
-    </w:p>
-    <w:p>
-      <w:pPr>
-        <w:rPr>
-          <w:rFonts w:asciiTheme="minorBidi" w:hAnsiTheme="minorBidi"/>
-          <w:b/>
-          <w:bCs/>
-          <w:sz w:val="32"/>
-          <w:szCs w:val="32"/>
-        </w:rPr>
-      </w:pPr>
-      <w:r>
-        <w:rPr>
-          <w:rFonts w:asciiTheme="minorBidi" w:hAnsiTheme="minorBidi"/>
-          <w:b/>
-          <w:bCs/>
-          <w:sz w:val="32"/>
-          <w:szCs w:val="32"/>
-        </w:rPr>
-        <w:t>https://www.kaggle.com/learn/certification/arhamsharif/pandas</w:t>
+      <w:r>
+        <w:rPr>
+          <w:rFonts w:asciiTheme="minorBidi" w:hAnsiTheme="minorBidi"/>
+          <w:sz w:val="24"/>
+          <w:szCs w:val="24"/>
+        </w:rPr>
+        <w:t xml:space="preserve"> </w:t>
       </w:r>
     </w:p>
     <w:p>
@@ -3244,10 +3130,10 @@
           <w:szCs w:val="24"/>
         </w:rPr>
         <w:drawing>
-          <wp:inline distT="0" distB="0" distL="0" distR="0" wp14:anchorId="7EB26823" wp14:editId="11C82759">
-            <wp:extent cx="4914900" cy="3025601"/>
-            <wp:effectExtent l="0" t="0" r="0" b="3810"/>
-            <wp:docPr id="34" name="Picture 34"/>
+          <wp:inline distT="0" distB="0" distL="0" distR="0" wp14:anchorId="5859AAE0" wp14:editId="7F573B4F">
+            <wp:extent cx="5732145" cy="3524250"/>
+            <wp:effectExtent l="0" t="0" r="1905" b="0"/>
+            <wp:docPr id="40" name="Picture 40"/>
             <wp:cNvGraphicFramePr>
               <a:graphicFrameLocks xmlns:a="http://schemas.openxmlformats.org/drawingml/2006/main" noChangeAspect="1"/>
             </wp:cNvGraphicFramePr>
@@ -3267,7 +3153,7 @@
                   <pic:spPr>
                     <a:xfrm>
                       <a:off x="0" y="0"/>
-                      <a:ext cx="4928312" cy="3033857"/>
+                      <a:ext cx="5732145" cy="3524250"/>
                     </a:xfrm>
                     <a:prstGeom prst="rect">
                       <a:avLst/>
@@ -3279,22 +3165,13 @@
           </wp:inline>
         </w:drawing>
       </w:r>
-    </w:p>
-    <w:p>
-      <w:pPr>
-        <w:rPr>
-          <w:rFonts w:asciiTheme="minorBidi" w:hAnsiTheme="minorBidi"/>
-          <w:sz w:val="24"/>
-          <w:szCs w:val="24"/>
-        </w:rPr>
-      </w:pPr>
-      <w:r>
-        <w:rPr>
-          <w:rFonts w:asciiTheme="minorBidi" w:hAnsiTheme="minorBidi"/>
-          <w:sz w:val="24"/>
-          <w:szCs w:val="24"/>
-        </w:rPr>
-        <w:br w:type="page"/>
+      <w:r>
+        <w:rPr>
+          <w:rFonts w:asciiTheme="minorBidi" w:hAnsiTheme="minorBidi"/>
+          <w:sz w:val="24"/>
+          <w:szCs w:val="24"/>
+        </w:rPr>
+        <w:t xml:space="preserve"> </w:t>
       </w:r>
     </w:p>
     <w:p>
@@ -3316,46 +3193,87 @@
           <w:szCs w:val="32"/>
         </w:rPr>
         <w:lastRenderedPageBreak/>
-        <w:t>INTRO TO MACHINE LEARNING</w:t>
-      </w:r>
-    </w:p>
-    <w:p>
-      <w:pPr>
-        <w:rPr>
-          <w:rFonts w:asciiTheme="minorBidi" w:hAnsiTheme="minorBidi"/>
-          <w:sz w:val="24"/>
-          <w:szCs w:val="24"/>
-        </w:rPr>
-      </w:pPr>
-      <w:r>
-        <w:rPr>
-          <w:rFonts w:asciiTheme="minorBidi" w:hAnsiTheme="minorBidi"/>
-          <w:b/>
-          <w:bCs/>
-          <w:sz w:val="32"/>
-          <w:szCs w:val="32"/>
-        </w:rPr>
-        <w:t>https://www.kaggle.com/learn/certification/arhamsharif/intro-to-machine-learning</w:t>
-      </w:r>
-      <w:r>
-        <w:rPr>
-          <w:noProof/>
+        <w:t xml:space="preserve">AGGLOMERATIVE CLUSTERING </w:t>
+      </w:r>
+      <w:r>
+        <w:rPr>
+          <w:rFonts w:asciiTheme="minorBidi" w:hAnsiTheme="minorBidi"/>
+          <w:b/>
+          <w:bCs/>
+          <w:sz w:val="32"/>
+          <w:szCs w:val="32"/>
+        </w:rPr>
+        <w:t>WITH &amp; WITHOUT STRUCTURE</w:t>
+      </w:r>
+    </w:p>
+    <w:p>
+      <w:pPr>
+        <w:rPr>
+          <w:rFonts w:asciiTheme="minorBidi" w:hAnsiTheme="minorBidi"/>
+          <w:b/>
+          <w:bCs/>
+          <w:sz w:val="32"/>
+          <w:szCs w:val="32"/>
+        </w:rPr>
+      </w:pPr>
+      <w:r>
+        <w:rPr>
+          <w:rFonts w:asciiTheme="minorBidi" w:hAnsiTheme="minorBidi"/>
+          <w:b/>
+          <w:bCs/>
+          <w:sz w:val="32"/>
+          <w:szCs w:val="32"/>
+        </w:rPr>
+        <w:t xml:space="preserve">https://www.kaggle.com/code/arhamsharif/agglomerative-clustering-with-without-structure </w:t>
+      </w:r>
+    </w:p>
+    <w:p>
+      <w:pPr>
+        <w:rPr>
+          <w:rFonts w:asciiTheme="minorBidi" w:hAnsiTheme="minorBidi"/>
+          <w:sz w:val="24"/>
+          <w:szCs w:val="24"/>
+        </w:rPr>
+      </w:pPr>
+      <w:r>
+        <w:rPr>
+          <w:rFonts w:asciiTheme="minorBidi" w:hAnsiTheme="minorBidi"/>
+          <w:b/>
+          <w:bCs/>
+          <w:sz w:val="24"/>
+          <w:szCs w:val="24"/>
+          <w:u w:val="single"/>
+        </w:rPr>
+        <w:t>CODE</w:t>
+      </w:r>
+      <w:r>
+        <w:rPr>
+          <w:rFonts w:asciiTheme="minorBidi" w:hAnsiTheme="minorBidi"/>
+          <w:sz w:val="24"/>
+          <w:szCs w:val="24"/>
         </w:rPr>
         <w:t xml:space="preserve"> </w:t>
       </w:r>
-      <w:r>
-        <w:rPr>
-          <w:rFonts w:asciiTheme="minorBidi" w:hAnsiTheme="minorBidi"/>
-          <w:b/>
-          <w:bCs/>
-          <w:sz w:val="32"/>
-          <w:szCs w:val="32"/>
+    </w:p>
+    <w:p>
+      <w:pPr>
+        <w:rPr>
+          <w:rFonts w:asciiTheme="minorBidi" w:hAnsiTheme="minorBidi"/>
+          <w:sz w:val="24"/>
+          <w:szCs w:val="24"/>
+        </w:rPr>
+      </w:pPr>
+      <w:r>
+        <w:rPr>
+          <w:rFonts w:asciiTheme="minorBidi" w:hAnsiTheme="minorBidi"/>
+          <w:sz w:val="24"/>
+          <w:szCs w:val="24"/>
         </w:rPr>
         <w:drawing>
-          <wp:inline distT="0" distB="0" distL="0" distR="0" wp14:anchorId="1306C38F" wp14:editId="40A874E2">
-            <wp:extent cx="4997520" cy="3067050"/>
+          <wp:inline distT="0" distB="0" distL="0" distR="0" wp14:anchorId="5FC0EBD0" wp14:editId="7B724E77">
+            <wp:extent cx="3030720" cy="3171825"/>
             <wp:effectExtent l="0" t="0" r="0" b="0"/>
-            <wp:docPr id="37" name="Picture 37"/>
+            <wp:docPr id="41" name="Picture 41"/>
             <wp:cNvGraphicFramePr>
               <a:graphicFrameLocks xmlns:a="http://schemas.openxmlformats.org/drawingml/2006/main" noChangeAspect="1"/>
             </wp:cNvGraphicFramePr>
@@ -3375,6 +3293,1183 @@
                   <pic:spPr>
                     <a:xfrm>
                       <a:off x="0" y="0"/>
+                      <a:ext cx="3040611" cy="3182176"/>
+                    </a:xfrm>
+                    <a:prstGeom prst="rect">
+                      <a:avLst/>
+                    </a:prstGeom>
+                  </pic:spPr>
+                </pic:pic>
+              </a:graphicData>
+            </a:graphic>
+          </wp:inline>
+        </w:drawing>
+      </w:r>
+      <w:r>
+        <w:rPr>
+          <w:rFonts w:asciiTheme="minorBidi" w:hAnsiTheme="minorBidi"/>
+          <w:sz w:val="24"/>
+          <w:szCs w:val="24"/>
+        </w:rPr>
+        <w:t xml:space="preserve"> </w:t>
+      </w:r>
+    </w:p>
+    <w:p>
+      <w:pPr>
+        <w:rPr>
+          <w:rFonts w:asciiTheme="minorBidi" w:hAnsiTheme="minorBidi"/>
+          <w:sz w:val="24"/>
+          <w:szCs w:val="24"/>
+        </w:rPr>
+      </w:pPr>
+      <w:r>
+        <w:rPr>
+          <w:rFonts w:asciiTheme="minorBidi" w:hAnsiTheme="minorBidi"/>
+          <w:sz w:val="24"/>
+          <w:szCs w:val="24"/>
+        </w:rPr>
+        <w:drawing>
+          <wp:inline distT="0" distB="0" distL="0" distR="0" wp14:anchorId="6D429CAD" wp14:editId="627D07F5">
+            <wp:extent cx="3276600" cy="1680463"/>
+            <wp:effectExtent l="0" t="0" r="0" b="0"/>
+            <wp:docPr id="42" name="Picture 42"/>
+            <wp:cNvGraphicFramePr>
+              <a:graphicFrameLocks xmlns:a="http://schemas.openxmlformats.org/drawingml/2006/main" noChangeAspect="1"/>
+            </wp:cNvGraphicFramePr>
+            <a:graphic xmlns:a="http://schemas.openxmlformats.org/drawingml/2006/main">
+              <a:graphicData uri="http://schemas.openxmlformats.org/drawingml/2006/picture">
+                <pic:pic xmlns:pic="http://schemas.openxmlformats.org/drawingml/2006/picture">
+                  <pic:nvPicPr>
+                    <pic:cNvPr id="1" name=""/>
+                    <pic:cNvPicPr/>
+                  </pic:nvPicPr>
+                  <pic:blipFill>
+                    <a:blip r:embed="rId42"/>
+                    <a:stretch>
+                      <a:fillRect/>
+                    </a:stretch>
+                  </pic:blipFill>
+                  <pic:spPr>
+                    <a:xfrm>
+                      <a:off x="0" y="0"/>
+                      <a:ext cx="3299767" cy="1692345"/>
+                    </a:xfrm>
+                    <a:prstGeom prst="rect">
+                      <a:avLst/>
+                    </a:prstGeom>
+                  </pic:spPr>
+                </pic:pic>
+              </a:graphicData>
+            </a:graphic>
+          </wp:inline>
+        </w:drawing>
+      </w:r>
+      <w:r>
+        <w:rPr>
+          <w:rFonts w:asciiTheme="minorBidi" w:hAnsiTheme="minorBidi"/>
+          <w:sz w:val="24"/>
+          <w:szCs w:val="24"/>
+        </w:rPr>
+        <w:t xml:space="preserve"> </w:t>
+      </w:r>
+    </w:p>
+    <w:p>
+      <w:pPr>
+        <w:rPr>
+          <w:rFonts w:asciiTheme="minorBidi" w:hAnsiTheme="minorBidi"/>
+          <w:sz w:val="24"/>
+          <w:szCs w:val="24"/>
+        </w:rPr>
+      </w:pPr>
+      <w:r>
+        <w:rPr>
+          <w:rFonts w:asciiTheme="minorBidi" w:hAnsiTheme="minorBidi"/>
+          <w:sz w:val="24"/>
+          <w:szCs w:val="24"/>
+        </w:rPr>
+        <w:drawing>
+          <wp:inline distT="0" distB="0" distL="0" distR="0" wp14:anchorId="32FAD644" wp14:editId="5E912E21">
+            <wp:extent cx="4352925" cy="2073028"/>
+            <wp:effectExtent l="0" t="0" r="0" b="3810"/>
+            <wp:docPr id="43" name="Picture 43"/>
+            <wp:cNvGraphicFramePr>
+              <a:graphicFrameLocks xmlns:a="http://schemas.openxmlformats.org/drawingml/2006/main" noChangeAspect="1"/>
+            </wp:cNvGraphicFramePr>
+            <a:graphic xmlns:a="http://schemas.openxmlformats.org/drawingml/2006/main">
+              <a:graphicData uri="http://schemas.openxmlformats.org/drawingml/2006/picture">
+                <pic:pic xmlns:pic="http://schemas.openxmlformats.org/drawingml/2006/picture">
+                  <pic:nvPicPr>
+                    <pic:cNvPr id="1" name=""/>
+                    <pic:cNvPicPr/>
+                  </pic:nvPicPr>
+                  <pic:blipFill>
+                    <a:blip r:embed="rId43"/>
+                    <a:stretch>
+                      <a:fillRect/>
+                    </a:stretch>
+                  </pic:blipFill>
+                  <pic:spPr>
+                    <a:xfrm>
+                      <a:off x="0" y="0"/>
+                      <a:ext cx="4365549" cy="2079040"/>
+                    </a:xfrm>
+                    <a:prstGeom prst="rect">
+                      <a:avLst/>
+                    </a:prstGeom>
+                  </pic:spPr>
+                </pic:pic>
+              </a:graphicData>
+            </a:graphic>
+          </wp:inline>
+        </w:drawing>
+      </w:r>
+      <w:r>
+        <w:rPr>
+          <w:rFonts w:asciiTheme="minorBidi" w:hAnsiTheme="minorBidi"/>
+          <w:sz w:val="24"/>
+          <w:szCs w:val="24"/>
+        </w:rPr>
+        <w:t xml:space="preserve"> </w:t>
+      </w:r>
+    </w:p>
+    <w:p>
+      <w:pPr>
+        <w:jc w:val="center"/>
+        <w:rPr>
+          <w:rFonts w:asciiTheme="minorBidi" w:hAnsiTheme="minorBidi"/>
+          <w:b/>
+          <w:bCs/>
+          <w:sz w:val="40"/>
+          <w:u w:val="single"/>
+        </w:rPr>
+      </w:pPr>
+      <w:r>
+        <w:rPr>
+          <w:rFonts w:asciiTheme="minorBidi" w:hAnsiTheme="minorBidi"/>
+          <w:b/>
+          <w:bCs/>
+          <w:sz w:val="40"/>
+          <w:u w:val="single"/>
+        </w:rPr>
+        <w:lastRenderedPageBreak/>
+        <w:t>DIMENSIONALITY REDUCTION</w:t>
+      </w:r>
+    </w:p>
+    <w:p>
+      <w:pPr>
+        <w:rPr>
+          <w:rFonts w:asciiTheme="minorBidi" w:hAnsiTheme="minorBidi"/>
+          <w:b/>
+          <w:bCs/>
+          <w:sz w:val="32"/>
+          <w:szCs w:val="32"/>
+        </w:rPr>
+      </w:pPr>
+      <w:r>
+        <w:rPr>
+          <w:rFonts w:asciiTheme="minorBidi" w:hAnsiTheme="minorBidi"/>
+          <w:b/>
+          <w:bCs/>
+          <w:sz w:val="32"/>
+          <w:szCs w:val="32"/>
+        </w:rPr>
+        <w:t>KERNEL PCA WITH RBF KERNEL ON NONLINEAR CIRCLES</w:t>
+      </w:r>
+    </w:p>
+    <w:p>
+      <w:pPr>
+        <w:rPr>
+          <w:rFonts w:asciiTheme="minorBidi" w:hAnsiTheme="minorBidi"/>
+          <w:b/>
+          <w:bCs/>
+          <w:sz w:val="32"/>
+          <w:szCs w:val="32"/>
+        </w:rPr>
+      </w:pPr>
+      <w:r>
+        <w:rPr>
+          <w:rFonts w:asciiTheme="minorBidi" w:hAnsiTheme="minorBidi"/>
+          <w:b/>
+          <w:bCs/>
+          <w:sz w:val="32"/>
+          <w:szCs w:val="32"/>
+        </w:rPr>
+        <w:t xml:space="preserve">https://www.kaggle.com/code/arhamsharif/kernel-pca-with-rbf-kernel-on-nonlinear-circles </w:t>
+      </w:r>
+    </w:p>
+    <w:p>
+      <w:pPr>
+        <w:rPr>
+          <w:rFonts w:asciiTheme="minorBidi" w:hAnsiTheme="minorBidi"/>
+          <w:sz w:val="24"/>
+          <w:szCs w:val="24"/>
+        </w:rPr>
+      </w:pPr>
+      <w:r>
+        <w:rPr>
+          <w:rFonts w:asciiTheme="minorBidi" w:hAnsiTheme="minorBidi"/>
+          <w:b/>
+          <w:bCs/>
+          <w:sz w:val="24"/>
+          <w:szCs w:val="24"/>
+          <w:u w:val="single"/>
+        </w:rPr>
+        <w:t>CODE</w:t>
+      </w:r>
+      <w:r>
+        <w:rPr>
+          <w:rFonts w:asciiTheme="minorBidi" w:hAnsiTheme="minorBidi"/>
+          <w:sz w:val="24"/>
+          <w:szCs w:val="24"/>
+        </w:rPr>
+        <w:t xml:space="preserve"> </w:t>
+      </w:r>
+    </w:p>
+    <w:p>
+      <w:pPr>
+        <w:rPr>
+          <w:rFonts w:asciiTheme="minorBidi" w:hAnsiTheme="minorBidi"/>
+          <w:sz w:val="24"/>
+          <w:szCs w:val="24"/>
+        </w:rPr>
+      </w:pPr>
+      <w:r>
+        <w:rPr>
+          <w:rFonts w:asciiTheme="minorBidi" w:hAnsiTheme="minorBidi"/>
+          <w:sz w:val="24"/>
+          <w:szCs w:val="24"/>
+        </w:rPr>
+        <w:drawing>
+          <wp:inline distT="0" distB="0" distL="0" distR="0" wp14:anchorId="5AD8532A" wp14:editId="51C11416">
+            <wp:extent cx="2673262" cy="2657475"/>
+            <wp:effectExtent l="0" t="0" r="0" b="0"/>
+            <wp:docPr id="44" name="Picture 44"/>
+            <wp:cNvGraphicFramePr>
+              <a:graphicFrameLocks xmlns:a="http://schemas.openxmlformats.org/drawingml/2006/main" noChangeAspect="1"/>
+            </wp:cNvGraphicFramePr>
+            <a:graphic xmlns:a="http://schemas.openxmlformats.org/drawingml/2006/main">
+              <a:graphicData uri="http://schemas.openxmlformats.org/drawingml/2006/picture">
+                <pic:pic xmlns:pic="http://schemas.openxmlformats.org/drawingml/2006/picture">
+                  <pic:nvPicPr>
+                    <pic:cNvPr id="1" name=""/>
+                    <pic:cNvPicPr/>
+                  </pic:nvPicPr>
+                  <pic:blipFill>
+                    <a:blip r:embed="rId44"/>
+                    <a:stretch>
+                      <a:fillRect/>
+                    </a:stretch>
+                  </pic:blipFill>
+                  <pic:spPr>
+                    <a:xfrm>
+                      <a:off x="0" y="0"/>
+                      <a:ext cx="2685083" cy="2669227"/>
+                    </a:xfrm>
+                    <a:prstGeom prst="rect">
+                      <a:avLst/>
+                    </a:prstGeom>
+                  </pic:spPr>
+                </pic:pic>
+              </a:graphicData>
+            </a:graphic>
+          </wp:inline>
+        </w:drawing>
+      </w:r>
+      <w:r>
+        <w:rPr>
+          <w:rFonts w:asciiTheme="minorBidi" w:hAnsiTheme="minorBidi"/>
+          <w:sz w:val="24"/>
+          <w:szCs w:val="24"/>
+        </w:rPr>
+        <w:t xml:space="preserve"> </w:t>
+      </w:r>
+    </w:p>
+    <w:p>
+      <w:pPr>
+        <w:rPr>
+          <w:rFonts w:asciiTheme="minorBidi" w:hAnsiTheme="minorBidi"/>
+          <w:sz w:val="24"/>
+          <w:szCs w:val="24"/>
+        </w:rPr>
+      </w:pPr>
+      <w:r>
+        <w:rPr>
+          <w:rFonts w:asciiTheme="minorBidi" w:hAnsiTheme="minorBidi"/>
+          <w:sz w:val="24"/>
+          <w:szCs w:val="24"/>
+        </w:rPr>
+        <w:drawing>
+          <wp:inline distT="0" distB="0" distL="0" distR="0" wp14:anchorId="109C9C8B" wp14:editId="6530441E">
+            <wp:extent cx="2924175" cy="2022975"/>
+            <wp:effectExtent l="0" t="0" r="0" b="0"/>
+            <wp:docPr id="45" name="Picture 45"/>
+            <wp:cNvGraphicFramePr>
+              <a:graphicFrameLocks xmlns:a="http://schemas.openxmlformats.org/drawingml/2006/main" noChangeAspect="1"/>
+            </wp:cNvGraphicFramePr>
+            <a:graphic xmlns:a="http://schemas.openxmlformats.org/drawingml/2006/main">
+              <a:graphicData uri="http://schemas.openxmlformats.org/drawingml/2006/picture">
+                <pic:pic xmlns:pic="http://schemas.openxmlformats.org/drawingml/2006/picture">
+                  <pic:nvPicPr>
+                    <pic:cNvPr id="1" name=""/>
+                    <pic:cNvPicPr/>
+                  </pic:nvPicPr>
+                  <pic:blipFill>
+                    <a:blip r:embed="rId45"/>
+                    <a:stretch>
+                      <a:fillRect/>
+                    </a:stretch>
+                  </pic:blipFill>
+                  <pic:spPr>
+                    <a:xfrm>
+                      <a:off x="0" y="0"/>
+                      <a:ext cx="2936589" cy="2031563"/>
+                    </a:xfrm>
+                    <a:prstGeom prst="rect">
+                      <a:avLst/>
+                    </a:prstGeom>
+                  </pic:spPr>
+                </pic:pic>
+              </a:graphicData>
+            </a:graphic>
+          </wp:inline>
+        </w:drawing>
+      </w:r>
+      <w:r>
+        <w:rPr>
+          <w:rFonts w:asciiTheme="minorBidi" w:hAnsiTheme="minorBidi"/>
+          <w:sz w:val="24"/>
+          <w:szCs w:val="24"/>
+        </w:rPr>
+        <w:t xml:space="preserve"> </w:t>
+      </w:r>
+    </w:p>
+    <w:p>
+      <w:pPr>
+        <w:rPr>
+          <w:rFonts w:asciiTheme="minorBidi" w:hAnsiTheme="minorBidi"/>
+          <w:sz w:val="24"/>
+          <w:szCs w:val="24"/>
+        </w:rPr>
+      </w:pPr>
+      <w:r>
+        <w:rPr>
+          <w:rFonts w:asciiTheme="minorBidi" w:hAnsiTheme="minorBidi"/>
+          <w:sz w:val="24"/>
+          <w:szCs w:val="24"/>
+        </w:rPr>
+        <w:drawing>
+          <wp:inline distT="0" distB="0" distL="0" distR="0" wp14:anchorId="5A098920" wp14:editId="3602D9C5">
+            <wp:extent cx="4576998" cy="1866900"/>
+            <wp:effectExtent l="0" t="0" r="0" b="0"/>
+            <wp:docPr id="46" name="Picture 46"/>
+            <wp:cNvGraphicFramePr>
+              <a:graphicFrameLocks xmlns:a="http://schemas.openxmlformats.org/drawingml/2006/main" noChangeAspect="1"/>
+            </wp:cNvGraphicFramePr>
+            <a:graphic xmlns:a="http://schemas.openxmlformats.org/drawingml/2006/main">
+              <a:graphicData uri="http://schemas.openxmlformats.org/drawingml/2006/picture">
+                <pic:pic xmlns:pic="http://schemas.openxmlformats.org/drawingml/2006/picture">
+                  <pic:nvPicPr>
+                    <pic:cNvPr id="1" name=""/>
+                    <pic:cNvPicPr/>
+                  </pic:nvPicPr>
+                  <pic:blipFill>
+                    <a:blip r:embed="rId46"/>
+                    <a:stretch>
+                      <a:fillRect/>
+                    </a:stretch>
+                  </pic:blipFill>
+                  <pic:spPr>
+                    <a:xfrm>
+                      <a:off x="0" y="0"/>
+                      <a:ext cx="4580450" cy="1868308"/>
+                    </a:xfrm>
+                    <a:prstGeom prst="rect">
+                      <a:avLst/>
+                    </a:prstGeom>
+                  </pic:spPr>
+                </pic:pic>
+              </a:graphicData>
+            </a:graphic>
+          </wp:inline>
+        </w:drawing>
+      </w:r>
+      <w:r>
+        <w:rPr>
+          <w:rFonts w:asciiTheme="minorBidi" w:hAnsiTheme="minorBidi"/>
+          <w:sz w:val="24"/>
+          <w:szCs w:val="24"/>
+        </w:rPr>
+        <w:t xml:space="preserve"> </w:t>
+      </w:r>
+    </w:p>
+    <w:p>
+      <w:pPr>
+        <w:rPr>
+          <w:rFonts w:asciiTheme="minorBidi" w:hAnsiTheme="minorBidi"/>
+          <w:b/>
+          <w:bCs/>
+          <w:sz w:val="32"/>
+          <w:szCs w:val="32"/>
+        </w:rPr>
+      </w:pPr>
+      <w:r>
+        <w:rPr>
+          <w:rFonts w:asciiTheme="minorBidi" w:hAnsiTheme="minorBidi"/>
+          <w:b/>
+          <w:bCs/>
+          <w:sz w:val="32"/>
+          <w:szCs w:val="32"/>
+        </w:rPr>
+        <w:lastRenderedPageBreak/>
+        <w:t>PCA ON THE IRIS DATASET</w:t>
+      </w:r>
+    </w:p>
+    <w:p>
+      <w:pPr>
+        <w:rPr>
+          <w:rFonts w:asciiTheme="minorBidi" w:hAnsiTheme="minorBidi"/>
+          <w:b/>
+          <w:bCs/>
+          <w:sz w:val="32"/>
+          <w:szCs w:val="32"/>
+        </w:rPr>
+      </w:pPr>
+      <w:r>
+        <w:rPr>
+          <w:rFonts w:asciiTheme="minorBidi" w:hAnsiTheme="minorBidi"/>
+          <w:b/>
+          <w:bCs/>
+          <w:sz w:val="32"/>
+          <w:szCs w:val="32"/>
+        </w:rPr>
+        <w:t>https://www.kaggle.com/code/arhamsharif/pca-on-the-iris-dataset</w:t>
+      </w:r>
+    </w:p>
+    <w:p>
+      <w:pPr>
+        <w:rPr>
+          <w:rFonts w:asciiTheme="minorBidi" w:hAnsiTheme="minorBidi"/>
+          <w:sz w:val="24"/>
+          <w:szCs w:val="24"/>
+        </w:rPr>
+      </w:pPr>
+      <w:r>
+        <w:rPr>
+          <w:rFonts w:asciiTheme="minorBidi" w:hAnsiTheme="minorBidi"/>
+          <w:b/>
+          <w:bCs/>
+          <w:sz w:val="24"/>
+          <w:szCs w:val="24"/>
+          <w:u w:val="single"/>
+        </w:rPr>
+        <w:t>CODE</w:t>
+      </w:r>
+      <w:r>
+        <w:rPr>
+          <w:rFonts w:asciiTheme="minorBidi" w:hAnsiTheme="minorBidi"/>
+          <w:sz w:val="24"/>
+          <w:szCs w:val="24"/>
+        </w:rPr>
+        <w:t xml:space="preserve"> </w:t>
+      </w:r>
+    </w:p>
+    <w:p>
+      <w:pPr>
+        <w:rPr>
+          <w:rFonts w:asciiTheme="minorBidi" w:hAnsiTheme="minorBidi"/>
+          <w:sz w:val="24"/>
+          <w:szCs w:val="24"/>
+        </w:rPr>
+      </w:pPr>
+      <w:r>
+        <w:rPr>
+          <w:rFonts w:asciiTheme="minorBidi" w:hAnsiTheme="minorBidi"/>
+          <w:sz w:val="24"/>
+          <w:szCs w:val="24"/>
+        </w:rPr>
+        <w:drawing>
+          <wp:inline distT="0" distB="0" distL="0" distR="0" wp14:anchorId="19475927" wp14:editId="53CEFAB3">
+            <wp:extent cx="3214169" cy="2933700"/>
+            <wp:effectExtent l="0" t="0" r="5715" b="0"/>
+            <wp:docPr id="47" name="Picture 47"/>
+            <wp:cNvGraphicFramePr>
+              <a:graphicFrameLocks xmlns:a="http://schemas.openxmlformats.org/drawingml/2006/main" noChangeAspect="1"/>
+            </wp:cNvGraphicFramePr>
+            <a:graphic xmlns:a="http://schemas.openxmlformats.org/drawingml/2006/main">
+              <a:graphicData uri="http://schemas.openxmlformats.org/drawingml/2006/picture">
+                <pic:pic xmlns:pic="http://schemas.openxmlformats.org/drawingml/2006/picture">
+                  <pic:nvPicPr>
+                    <pic:cNvPr id="1" name=""/>
+                    <pic:cNvPicPr/>
+                  </pic:nvPicPr>
+                  <pic:blipFill>
+                    <a:blip r:embed="rId47"/>
+                    <a:stretch>
+                      <a:fillRect/>
+                    </a:stretch>
+                  </pic:blipFill>
+                  <pic:spPr>
+                    <a:xfrm>
+                      <a:off x="0" y="0"/>
+                      <a:ext cx="3220580" cy="2939551"/>
+                    </a:xfrm>
+                    <a:prstGeom prst="rect">
+                      <a:avLst/>
+                    </a:prstGeom>
+                  </pic:spPr>
+                </pic:pic>
+              </a:graphicData>
+            </a:graphic>
+          </wp:inline>
+        </w:drawing>
+      </w:r>
+    </w:p>
+    <w:p>
+      <w:pPr>
+        <w:rPr>
+          <w:rFonts w:asciiTheme="minorBidi" w:hAnsiTheme="minorBidi"/>
+          <w:sz w:val="24"/>
+          <w:szCs w:val="24"/>
+        </w:rPr>
+      </w:pPr>
+      <w:r>
+        <w:rPr>
+          <w:rFonts w:asciiTheme="minorBidi" w:hAnsiTheme="minorBidi"/>
+          <w:sz w:val="24"/>
+          <w:szCs w:val="24"/>
+        </w:rPr>
+        <w:drawing>
+          <wp:inline distT="0" distB="0" distL="0" distR="0" wp14:anchorId="1BE9F3C4" wp14:editId="49B574DD">
+            <wp:extent cx="3305175" cy="1996414"/>
+            <wp:effectExtent l="0" t="0" r="0" b="4445"/>
+            <wp:docPr id="48" name="Picture 48"/>
+            <wp:cNvGraphicFramePr>
+              <a:graphicFrameLocks xmlns:a="http://schemas.openxmlformats.org/drawingml/2006/main" noChangeAspect="1"/>
+            </wp:cNvGraphicFramePr>
+            <a:graphic xmlns:a="http://schemas.openxmlformats.org/drawingml/2006/main">
+              <a:graphicData uri="http://schemas.openxmlformats.org/drawingml/2006/picture">
+                <pic:pic xmlns:pic="http://schemas.openxmlformats.org/drawingml/2006/picture">
+                  <pic:nvPicPr>
+                    <pic:cNvPr id="1" name=""/>
+                    <pic:cNvPicPr/>
+                  </pic:nvPicPr>
+                  <pic:blipFill>
+                    <a:blip r:embed="rId48"/>
+                    <a:stretch>
+                      <a:fillRect/>
+                    </a:stretch>
+                  </pic:blipFill>
+                  <pic:spPr>
+                    <a:xfrm>
+                      <a:off x="0" y="0"/>
+                      <a:ext cx="3316923" cy="2003510"/>
+                    </a:xfrm>
+                    <a:prstGeom prst="rect">
+                      <a:avLst/>
+                    </a:prstGeom>
+                  </pic:spPr>
+                </pic:pic>
+              </a:graphicData>
+            </a:graphic>
+          </wp:inline>
+        </w:drawing>
+      </w:r>
+    </w:p>
+    <w:p>
+      <w:pPr>
+        <w:rPr>
+          <w:rFonts w:asciiTheme="minorBidi" w:hAnsiTheme="minorBidi"/>
+          <w:sz w:val="24"/>
+          <w:szCs w:val="24"/>
+        </w:rPr>
+      </w:pPr>
+      <w:bookmarkStart w:id="0" w:name="_GoBack"/>
+      <w:r>
+        <w:rPr>
+          <w:rFonts w:asciiTheme="minorBidi" w:hAnsiTheme="minorBidi"/>
+          <w:sz w:val="24"/>
+          <w:szCs w:val="24"/>
+        </w:rPr>
+        <w:drawing>
+          <wp:inline distT="0" distB="0" distL="0" distR="0" wp14:anchorId="7C3CDFC3" wp14:editId="46C2E7D1">
+            <wp:extent cx="3350486" cy="2343150"/>
+            <wp:effectExtent l="0" t="0" r="2540" b="0"/>
+            <wp:docPr id="49" name="Picture 49"/>
+            <wp:cNvGraphicFramePr>
+              <a:graphicFrameLocks xmlns:a="http://schemas.openxmlformats.org/drawingml/2006/main" noChangeAspect="1"/>
+            </wp:cNvGraphicFramePr>
+            <a:graphic xmlns:a="http://schemas.openxmlformats.org/drawingml/2006/main">
+              <a:graphicData uri="http://schemas.openxmlformats.org/drawingml/2006/picture">
+                <pic:pic xmlns:pic="http://schemas.openxmlformats.org/drawingml/2006/picture">
+                  <pic:nvPicPr>
+                    <pic:cNvPr id="1" name=""/>
+                    <pic:cNvPicPr/>
+                  </pic:nvPicPr>
+                  <pic:blipFill>
+                    <a:blip r:embed="rId49"/>
+                    <a:stretch>
+                      <a:fillRect/>
+                    </a:stretch>
+                  </pic:blipFill>
+                  <pic:spPr>
+                    <a:xfrm>
+                      <a:off x="0" y="0"/>
+                      <a:ext cx="3357217" cy="2347858"/>
+                    </a:xfrm>
+                    <a:prstGeom prst="rect">
+                      <a:avLst/>
+                    </a:prstGeom>
+                  </pic:spPr>
+                </pic:pic>
+              </a:graphicData>
+            </a:graphic>
+          </wp:inline>
+        </w:drawing>
+      </w:r>
+      <w:bookmarkEnd w:id="0"/>
+      <w:r>
+        <w:rPr>
+          <w:rFonts w:asciiTheme="minorBidi" w:hAnsiTheme="minorBidi"/>
+          <w:sz w:val="24"/>
+          <w:szCs w:val="24"/>
+        </w:rPr>
+        <w:br w:type="page"/>
+      </w:r>
+    </w:p>
+    <w:p>
+      <w:pPr>
+        <w:jc w:val="center"/>
+        <w:rPr>
+          <w:rFonts w:asciiTheme="minorBidi" w:hAnsiTheme="minorBidi"/>
+          <w:b/>
+          <w:bCs/>
+          <w:sz w:val="40"/>
+          <w:u w:val="single"/>
+        </w:rPr>
+      </w:pPr>
+      <w:r>
+        <w:rPr>
+          <w:rFonts w:asciiTheme="minorBidi" w:hAnsiTheme="minorBidi"/>
+          <w:b/>
+          <w:bCs/>
+          <w:sz w:val="40"/>
+          <w:u w:val="single"/>
+        </w:rPr>
+        <w:lastRenderedPageBreak/>
+        <w:t>CERTIFICATES</w:t>
+      </w:r>
+    </w:p>
+    <w:p>
+      <w:pPr>
+        <w:rPr>
+          <w:rFonts w:asciiTheme="minorBidi" w:hAnsiTheme="minorBidi"/>
+          <w:b/>
+          <w:bCs/>
+          <w:sz w:val="32"/>
+          <w:szCs w:val="32"/>
+        </w:rPr>
+      </w:pPr>
+      <w:r>
+        <w:rPr>
+          <w:rFonts w:asciiTheme="minorBidi" w:hAnsiTheme="minorBidi"/>
+          <w:b/>
+          <w:bCs/>
+          <w:sz w:val="32"/>
+          <w:szCs w:val="32"/>
+        </w:rPr>
+        <w:t>INTRODUCTION TO PROGRAMMING</w:t>
+      </w:r>
+    </w:p>
+    <w:p>
+      <w:pPr>
+        <w:rPr>
+          <w:rFonts w:asciiTheme="minorBidi" w:hAnsiTheme="minorBidi"/>
+          <w:b/>
+          <w:bCs/>
+          <w:sz w:val="32"/>
+          <w:szCs w:val="32"/>
+        </w:rPr>
+      </w:pPr>
+      <w:r>
+        <w:rPr>
+          <w:rFonts w:asciiTheme="minorBidi" w:hAnsiTheme="minorBidi"/>
+          <w:b/>
+          <w:bCs/>
+          <w:sz w:val="32"/>
+          <w:szCs w:val="32"/>
+        </w:rPr>
+        <w:t>https://www.kaggle.com/learn/certification/arhamsharif/intro-to-programming</w:t>
+      </w:r>
+    </w:p>
+    <w:p>
+      <w:pPr>
+        <w:rPr>
+          <w:rFonts w:asciiTheme="minorBidi" w:hAnsiTheme="minorBidi"/>
+          <w:b/>
+          <w:bCs/>
+          <w:sz w:val="24"/>
+          <w:szCs w:val="24"/>
+          <w:u w:val="single"/>
+        </w:rPr>
+      </w:pPr>
+      <w:r>
+        <w:rPr>
+          <w:rFonts w:asciiTheme="minorBidi" w:hAnsiTheme="minorBidi"/>
+          <w:b/>
+          <w:bCs/>
+          <w:noProof/>
+          <w:sz w:val="24"/>
+          <w:szCs w:val="24"/>
+          <w:u w:val="single"/>
+        </w:rPr>
+        <w:drawing>
+          <wp:inline distT="0" distB="0" distL="0" distR="0" wp14:anchorId="176E4ECE" wp14:editId="780AA3CC">
+            <wp:extent cx="4740023" cy="2933700"/>
+            <wp:effectExtent l="0" t="0" r="3810" b="0"/>
+            <wp:docPr id="31" name="Picture 31"/>
+            <wp:cNvGraphicFramePr>
+              <a:graphicFrameLocks xmlns:a="http://schemas.openxmlformats.org/drawingml/2006/main" noChangeAspect="1"/>
+            </wp:cNvGraphicFramePr>
+            <a:graphic xmlns:a="http://schemas.openxmlformats.org/drawingml/2006/main">
+              <a:graphicData uri="http://schemas.openxmlformats.org/drawingml/2006/picture">
+                <pic:pic xmlns:pic="http://schemas.openxmlformats.org/drawingml/2006/picture">
+                  <pic:nvPicPr>
+                    <pic:cNvPr id="1" name=""/>
+                    <pic:cNvPicPr/>
+                  </pic:nvPicPr>
+                  <pic:blipFill>
+                    <a:blip r:embed="rId50"/>
+                    <a:stretch>
+                      <a:fillRect/>
+                    </a:stretch>
+                  </pic:blipFill>
+                  <pic:spPr>
+                    <a:xfrm>
+                      <a:off x="0" y="0"/>
+                      <a:ext cx="4746099" cy="2937461"/>
+                    </a:xfrm>
+                    <a:prstGeom prst="rect">
+                      <a:avLst/>
+                    </a:prstGeom>
+                  </pic:spPr>
+                </pic:pic>
+              </a:graphicData>
+            </a:graphic>
+          </wp:inline>
+        </w:drawing>
+      </w:r>
+    </w:p>
+    <w:p>
+      <w:pPr>
+        <w:rPr>
+          <w:rFonts w:asciiTheme="minorBidi" w:hAnsiTheme="minorBidi"/>
+          <w:sz w:val="24"/>
+          <w:szCs w:val="24"/>
+        </w:rPr>
+      </w:pPr>
+    </w:p>
+    <w:p>
+      <w:pPr>
+        <w:rPr>
+          <w:rFonts w:asciiTheme="minorBidi" w:hAnsiTheme="minorBidi"/>
+          <w:b/>
+          <w:bCs/>
+          <w:sz w:val="32"/>
+          <w:szCs w:val="32"/>
+        </w:rPr>
+      </w:pPr>
+      <w:r>
+        <w:rPr>
+          <w:rFonts w:asciiTheme="minorBidi" w:hAnsiTheme="minorBidi"/>
+          <w:b/>
+          <w:bCs/>
+          <w:sz w:val="32"/>
+          <w:szCs w:val="32"/>
+        </w:rPr>
+        <w:t>PYTHON</w:t>
+      </w:r>
+    </w:p>
+    <w:p>
+      <w:pPr>
+        <w:rPr>
+          <w:rFonts w:asciiTheme="minorBidi" w:hAnsiTheme="minorBidi"/>
+          <w:b/>
+          <w:bCs/>
+          <w:sz w:val="32"/>
+          <w:szCs w:val="32"/>
+        </w:rPr>
+      </w:pPr>
+      <w:r>
+        <w:rPr>
+          <w:rFonts w:asciiTheme="minorBidi" w:hAnsiTheme="minorBidi"/>
+          <w:b/>
+          <w:bCs/>
+          <w:sz w:val="32"/>
+          <w:szCs w:val="32"/>
+        </w:rPr>
+        <w:t>https://www.kaggle.com/learn/certification/arhamsharif/</w:t>
+      </w:r>
+      <w:r>
+        <w:rPr>
+          <w:rFonts w:asciiTheme="minorBidi" w:hAnsiTheme="minorBidi"/>
+          <w:b/>
+          <w:bCs/>
+          <w:sz w:val="32"/>
+          <w:szCs w:val="32"/>
+        </w:rPr>
+        <w:t>python</w:t>
+      </w:r>
+    </w:p>
+    <w:p>
+      <w:pPr>
+        <w:rPr>
+          <w:rFonts w:asciiTheme="minorBidi" w:hAnsiTheme="minorBidi"/>
+          <w:b/>
+          <w:bCs/>
+          <w:sz w:val="32"/>
+          <w:szCs w:val="32"/>
+        </w:rPr>
+      </w:pPr>
+      <w:r>
+        <w:rPr>
+          <w:rFonts w:asciiTheme="minorBidi" w:hAnsiTheme="minorBidi"/>
+          <w:b/>
+          <w:bCs/>
+          <w:noProof/>
+          <w:sz w:val="32"/>
+          <w:szCs w:val="32"/>
+        </w:rPr>
+        <w:drawing>
+          <wp:inline distT="0" distB="0" distL="0" distR="0" wp14:anchorId="1AD0C477" wp14:editId="17822835">
+            <wp:extent cx="4676775" cy="2909578"/>
+            <wp:effectExtent l="0" t="0" r="0" b="5080"/>
+            <wp:docPr id="32" name="Picture 32"/>
+            <wp:cNvGraphicFramePr>
+              <a:graphicFrameLocks xmlns:a="http://schemas.openxmlformats.org/drawingml/2006/main" noChangeAspect="1"/>
+            </wp:cNvGraphicFramePr>
+            <a:graphic xmlns:a="http://schemas.openxmlformats.org/drawingml/2006/main">
+              <a:graphicData uri="http://schemas.openxmlformats.org/drawingml/2006/picture">
+                <pic:pic xmlns:pic="http://schemas.openxmlformats.org/drawingml/2006/picture">
+                  <pic:nvPicPr>
+                    <pic:cNvPr id="1" name=""/>
+                    <pic:cNvPicPr/>
+                  </pic:nvPicPr>
+                  <pic:blipFill>
+                    <a:blip r:embed="rId51"/>
+                    <a:stretch>
+                      <a:fillRect/>
+                    </a:stretch>
+                  </pic:blipFill>
+                  <pic:spPr>
+                    <a:xfrm>
+                      <a:off x="0" y="0"/>
+                      <a:ext cx="4683071" cy="2913495"/>
+                    </a:xfrm>
+                    <a:prstGeom prst="rect">
+                      <a:avLst/>
+                    </a:prstGeom>
+                  </pic:spPr>
+                </pic:pic>
+              </a:graphicData>
+            </a:graphic>
+          </wp:inline>
+        </w:drawing>
+      </w:r>
+    </w:p>
+    <w:p>
+      <w:pPr>
+        <w:rPr>
+          <w:rFonts w:asciiTheme="minorBidi" w:hAnsiTheme="minorBidi"/>
+          <w:b/>
+          <w:bCs/>
+          <w:sz w:val="32"/>
+          <w:szCs w:val="32"/>
+        </w:rPr>
+      </w:pPr>
+      <w:r>
+        <w:rPr>
+          <w:rFonts w:asciiTheme="minorBidi" w:hAnsiTheme="minorBidi"/>
+          <w:b/>
+          <w:bCs/>
+          <w:sz w:val="32"/>
+          <w:szCs w:val="32"/>
+        </w:rPr>
+        <w:lastRenderedPageBreak/>
+        <w:t>DATA VISUALIZATION</w:t>
+      </w:r>
+    </w:p>
+    <w:p>
+      <w:pPr>
+        <w:rPr>
+          <w:rFonts w:asciiTheme="minorBidi" w:hAnsiTheme="minorBidi"/>
+          <w:b/>
+          <w:bCs/>
+          <w:sz w:val="32"/>
+          <w:szCs w:val="32"/>
+        </w:rPr>
+      </w:pPr>
+      <w:r>
+        <w:rPr>
+          <w:rFonts w:asciiTheme="minorBidi" w:hAnsiTheme="minorBidi"/>
+          <w:b/>
+          <w:bCs/>
+          <w:sz w:val="32"/>
+          <w:szCs w:val="32"/>
+        </w:rPr>
+        <w:t>https://www.kaggle.com/learn/certification/arhamsharif/data-visualization</w:t>
+      </w:r>
+    </w:p>
+    <w:p>
+      <w:pPr>
+        <w:rPr>
+          <w:rFonts w:asciiTheme="minorBidi" w:hAnsiTheme="minorBidi"/>
+          <w:sz w:val="24"/>
+          <w:szCs w:val="24"/>
+        </w:rPr>
+      </w:pPr>
+      <w:r>
+        <w:rPr>
+          <w:rFonts w:asciiTheme="minorBidi" w:hAnsiTheme="minorBidi"/>
+          <w:noProof/>
+          <w:sz w:val="24"/>
+          <w:szCs w:val="24"/>
+        </w:rPr>
+        <w:drawing>
+          <wp:inline distT="0" distB="0" distL="0" distR="0" wp14:anchorId="08F16510" wp14:editId="6F040649">
+            <wp:extent cx="4872119" cy="3028950"/>
+            <wp:effectExtent l="0" t="0" r="5080" b="0"/>
+            <wp:docPr id="33" name="Picture 33"/>
+            <wp:cNvGraphicFramePr>
+              <a:graphicFrameLocks xmlns:a="http://schemas.openxmlformats.org/drawingml/2006/main" noChangeAspect="1"/>
+            </wp:cNvGraphicFramePr>
+            <a:graphic xmlns:a="http://schemas.openxmlformats.org/drawingml/2006/main">
+              <a:graphicData uri="http://schemas.openxmlformats.org/drawingml/2006/picture">
+                <pic:pic xmlns:pic="http://schemas.openxmlformats.org/drawingml/2006/picture">
+                  <pic:nvPicPr>
+                    <pic:cNvPr id="1" name=""/>
+                    <pic:cNvPicPr/>
+                  </pic:nvPicPr>
+                  <pic:blipFill>
+                    <a:blip r:embed="rId52"/>
+                    <a:stretch>
+                      <a:fillRect/>
+                    </a:stretch>
+                  </pic:blipFill>
+                  <pic:spPr>
+                    <a:xfrm>
+                      <a:off x="0" y="0"/>
+                      <a:ext cx="4882248" cy="3035247"/>
+                    </a:xfrm>
+                    <a:prstGeom prst="rect">
+                      <a:avLst/>
+                    </a:prstGeom>
+                  </pic:spPr>
+                </pic:pic>
+              </a:graphicData>
+            </a:graphic>
+          </wp:inline>
+        </w:drawing>
+      </w:r>
+    </w:p>
+    <w:p>
+      <w:pPr>
+        <w:rPr>
+          <w:rFonts w:asciiTheme="minorBidi" w:hAnsiTheme="minorBidi"/>
+          <w:sz w:val="24"/>
+          <w:szCs w:val="24"/>
+        </w:rPr>
+      </w:pPr>
+    </w:p>
+    <w:p>
+      <w:pPr>
+        <w:rPr>
+          <w:rFonts w:asciiTheme="minorBidi" w:hAnsiTheme="minorBidi"/>
+          <w:b/>
+          <w:bCs/>
+          <w:sz w:val="32"/>
+          <w:szCs w:val="32"/>
+        </w:rPr>
+      </w:pPr>
+      <w:r>
+        <w:rPr>
+          <w:rFonts w:asciiTheme="minorBidi" w:hAnsiTheme="minorBidi"/>
+          <w:b/>
+          <w:bCs/>
+          <w:sz w:val="32"/>
+          <w:szCs w:val="32"/>
+        </w:rPr>
+        <w:t>PANDAS</w:t>
+      </w:r>
+    </w:p>
+    <w:p>
+      <w:pPr>
+        <w:rPr>
+          <w:rFonts w:asciiTheme="minorBidi" w:hAnsiTheme="minorBidi"/>
+          <w:b/>
+          <w:bCs/>
+          <w:sz w:val="32"/>
+          <w:szCs w:val="32"/>
+        </w:rPr>
+      </w:pPr>
+      <w:r>
+        <w:rPr>
+          <w:rFonts w:asciiTheme="minorBidi" w:hAnsiTheme="minorBidi"/>
+          <w:b/>
+          <w:bCs/>
+          <w:sz w:val="32"/>
+          <w:szCs w:val="32"/>
+        </w:rPr>
+        <w:t>https://www.kaggle.com/learn/certification/arhamsharif/pandas</w:t>
+      </w:r>
+    </w:p>
+    <w:p>
+      <w:pPr>
+        <w:rPr>
+          <w:rFonts w:asciiTheme="minorBidi" w:hAnsiTheme="minorBidi"/>
+          <w:sz w:val="24"/>
+          <w:szCs w:val="24"/>
+        </w:rPr>
+      </w:pPr>
+      <w:r>
+        <w:rPr>
+          <w:rFonts w:asciiTheme="minorBidi" w:hAnsiTheme="minorBidi"/>
+          <w:noProof/>
+          <w:sz w:val="24"/>
+          <w:szCs w:val="24"/>
+        </w:rPr>
+        <w:drawing>
+          <wp:inline distT="0" distB="0" distL="0" distR="0" wp14:anchorId="7EB26823" wp14:editId="11C82759">
+            <wp:extent cx="4914900" cy="3025601"/>
+            <wp:effectExtent l="0" t="0" r="0" b="3810"/>
+            <wp:docPr id="34" name="Picture 34"/>
+            <wp:cNvGraphicFramePr>
+              <a:graphicFrameLocks xmlns:a="http://schemas.openxmlformats.org/drawingml/2006/main" noChangeAspect="1"/>
+            </wp:cNvGraphicFramePr>
+            <a:graphic xmlns:a="http://schemas.openxmlformats.org/drawingml/2006/main">
+              <a:graphicData uri="http://schemas.openxmlformats.org/drawingml/2006/picture">
+                <pic:pic xmlns:pic="http://schemas.openxmlformats.org/drawingml/2006/picture">
+                  <pic:nvPicPr>
+                    <pic:cNvPr id="1" name=""/>
+                    <pic:cNvPicPr/>
+                  </pic:nvPicPr>
+                  <pic:blipFill>
+                    <a:blip r:embed="rId53"/>
+                    <a:stretch>
+                      <a:fillRect/>
+                    </a:stretch>
+                  </pic:blipFill>
+                  <pic:spPr>
+                    <a:xfrm>
+                      <a:off x="0" y="0"/>
+                      <a:ext cx="4928312" cy="3033857"/>
+                    </a:xfrm>
+                    <a:prstGeom prst="rect">
+                      <a:avLst/>
+                    </a:prstGeom>
+                  </pic:spPr>
+                </pic:pic>
+              </a:graphicData>
+            </a:graphic>
+          </wp:inline>
+        </w:drawing>
+      </w:r>
+    </w:p>
+    <w:p>
+      <w:pPr>
+        <w:rPr>
+          <w:rFonts w:asciiTheme="minorBidi" w:hAnsiTheme="minorBidi"/>
+          <w:sz w:val="24"/>
+          <w:szCs w:val="24"/>
+        </w:rPr>
+      </w:pPr>
+      <w:r>
+        <w:rPr>
+          <w:rFonts w:asciiTheme="minorBidi" w:hAnsiTheme="minorBidi"/>
+          <w:sz w:val="24"/>
+          <w:szCs w:val="24"/>
+        </w:rPr>
+        <w:br w:type="page"/>
+      </w:r>
+    </w:p>
+    <w:p>
+      <w:pPr>
+        <w:rPr>
+          <w:rFonts w:asciiTheme="minorBidi" w:hAnsiTheme="minorBidi"/>
+          <w:b/>
+          <w:bCs/>
+          <w:sz w:val="32"/>
+          <w:szCs w:val="32"/>
+        </w:rPr>
+      </w:pPr>
+      <w:r>
+        <w:rPr>
+          <w:rFonts w:asciiTheme="minorBidi" w:hAnsiTheme="minorBidi"/>
+          <w:b/>
+          <w:bCs/>
+          <w:sz w:val="32"/>
+          <w:szCs w:val="32"/>
+        </w:rPr>
+        <w:lastRenderedPageBreak/>
+        <w:t>INTRO TO MACHINE LEARNING</w:t>
+      </w:r>
+    </w:p>
+    <w:p>
+      <w:pPr>
+        <w:rPr>
+          <w:rFonts w:asciiTheme="minorBidi" w:hAnsiTheme="minorBidi"/>
+          <w:sz w:val="24"/>
+          <w:szCs w:val="24"/>
+        </w:rPr>
+      </w:pPr>
+      <w:r>
+        <w:rPr>
+          <w:rFonts w:asciiTheme="minorBidi" w:hAnsiTheme="minorBidi"/>
+          <w:b/>
+          <w:bCs/>
+          <w:sz w:val="32"/>
+          <w:szCs w:val="32"/>
+        </w:rPr>
+        <w:t>https://www.kaggle.com/learn/certification/arhamsharif/intro-to-machine-learning</w:t>
+      </w:r>
+      <w:r>
+        <w:rPr>
+          <w:noProof/>
+        </w:rPr>
+        <w:t xml:space="preserve"> </w:t>
+      </w:r>
+      <w:r>
+        <w:rPr>
+          <w:rFonts w:asciiTheme="minorBidi" w:hAnsiTheme="minorBidi"/>
+          <w:b/>
+          <w:bCs/>
+          <w:noProof/>
+          <w:sz w:val="32"/>
+          <w:szCs w:val="32"/>
+        </w:rPr>
+        <w:drawing>
+          <wp:inline distT="0" distB="0" distL="0" distR="0" wp14:anchorId="1306C38F" wp14:editId="40A874E2">
+            <wp:extent cx="4997520" cy="3067050"/>
+            <wp:effectExtent l="0" t="0" r="0" b="0"/>
+            <wp:docPr id="37" name="Picture 37"/>
+            <wp:cNvGraphicFramePr>
+              <a:graphicFrameLocks xmlns:a="http://schemas.openxmlformats.org/drawingml/2006/main" noChangeAspect="1"/>
+            </wp:cNvGraphicFramePr>
+            <a:graphic xmlns:a="http://schemas.openxmlformats.org/drawingml/2006/main">
+              <a:graphicData uri="http://schemas.openxmlformats.org/drawingml/2006/picture">
+                <pic:pic xmlns:pic="http://schemas.openxmlformats.org/drawingml/2006/picture">
+                  <pic:nvPicPr>
+                    <pic:cNvPr id="1" name=""/>
+                    <pic:cNvPicPr/>
+                  </pic:nvPicPr>
+                  <pic:blipFill>
+                    <a:blip r:embed="rId54"/>
+                    <a:stretch>
+                      <a:fillRect/>
+                    </a:stretch>
+                  </pic:blipFill>
+                  <pic:spPr>
+                    <a:xfrm>
+                      <a:off x="0" y="0"/>
                       <a:ext cx="5004456" cy="3071307"/>
                     </a:xfrm>
                     <a:prstGeom prst="rect">
@@ -3417,8 +4512,6 @@
         </w:rPr>
         <w:t>INTRO TO GAME AI AND REINFORCEMENT LEARNING</w:t>
       </w:r>
-      <w:bookmarkStart w:id="0" w:name="_GoBack"/>
-      <w:bookmarkEnd w:id="0"/>
     </w:p>
     <w:p>
       <w:pPr>
@@ -3450,6 +4543,7 @@
       <w:r>
         <w:rPr>
           <w:rFonts w:asciiTheme="minorBidi" w:hAnsiTheme="minorBidi"/>
+          <w:noProof/>
           <w:sz w:val="24"/>
           <w:szCs w:val="24"/>
         </w:rPr>
@@ -3469,7 +4563,7 @@
                     <pic:cNvPicPr/>
                   </pic:nvPicPr>
                   <pic:blipFill>
-                    <a:blip r:embed="rId42"/>
+                    <a:blip r:embed="rId55"/>
                     <a:stretch>
                       <a:fillRect/>
                     </a:stretch>
@@ -4109,7 +5203,7 @@
   <w:style w:type="paragraph" w:default="1" w:styleId="Normal">
     <w:name w:val="Normal"/>
     <w:qFormat/>
-    <w:rsid w:val="00160EF7"/>
+    <w:rsid w:val="00B860BC"/>
   </w:style>
   <w:style w:type="paragraph" w:styleId="Heading1">
     <w:name w:val="heading 1"/>
@@ -4875,7 +5969,7 @@
 </file>
 
 <file path=customXml/itemProps1.xml><?xml version="1.0" encoding="utf-8"?>
-<ds:datastoreItem xmlns:ds="http://schemas.openxmlformats.org/officeDocument/2006/customXml" ds:itemID="{3CB53A00-95E6-42B3-BCC5-3A2FC50A82DA}">
+<ds:datastoreItem xmlns:ds="http://schemas.openxmlformats.org/officeDocument/2006/customXml" ds:itemID="{5AF976F2-82DA-4412-839F-65DA0055AD81}">
   <ds:schemaRefs>
     <ds:schemaRef ds:uri="http://schemas.openxmlformats.org/officeDocument/2006/bibliography"/>
   </ds:schemaRefs>

</xml_diff>